<commit_message>
new changes with screenshots
</commit_message>
<xml_diff>
--- a/psql.docx
+++ b/psql.docx
@@ -860,12 +860,11 @@
           <w:szCs w:val="24"/>
           <w:lang w:eastAsia="en-IN"/>
         </w:rPr>
-        <w:lastRenderedPageBreak/>
         <w:drawing>
-          <wp:inline distT="0" distB="0" distL="0" distR="0" wp14:anchorId="62D06733" wp14:editId="4DCFD0AB">
-            <wp:extent cx="5731510" cy="2053590"/>
-            <wp:effectExtent l="0" t="0" r="2540" b="3810"/>
-            <wp:docPr id="3" name="Picture 3"/>
+          <wp:inline distT="0" distB="0" distL="0" distR="0" wp14:anchorId="2B4AB09C" wp14:editId="3D520CA3">
+            <wp:extent cx="5950221" cy="1762125"/>
+            <wp:effectExtent l="0" t="0" r="0" b="0"/>
+            <wp:docPr id="4" name="Picture 4"/>
             <wp:cNvGraphicFramePr>
               <a:graphicFrameLocks xmlns:a="http://schemas.openxmlformats.org/drawingml/2006/main" noChangeAspect="1"/>
             </wp:cNvGraphicFramePr>
@@ -873,7 +872,7 @@
               <a:graphicData uri="http://schemas.openxmlformats.org/drawingml/2006/picture">
                 <pic:pic xmlns:pic="http://schemas.openxmlformats.org/drawingml/2006/picture">
                   <pic:nvPicPr>
-                    <pic:cNvPr id="3" name="Picture 3"/>
+                    <pic:cNvPr id="4" name="listDB.png"/>
                     <pic:cNvPicPr/>
                   </pic:nvPicPr>
                   <pic:blipFill>
@@ -891,7 +890,7 @@
                   <pic:spPr>
                     <a:xfrm>
                       <a:off x="0" y="0"/>
-                      <a:ext cx="5731510" cy="2053590"/>
+                      <a:ext cx="5958337" cy="1764529"/>
                     </a:xfrm>
                     <a:prstGeom prst="rect">
                       <a:avLst/>
@@ -918,6 +917,7 @@
           <w:sz w:val="24"/>
           <w:szCs w:val="24"/>
         </w:rPr>
+        <w:lastRenderedPageBreak/>
         <w:t>to connect to database</w:t>
       </w:r>
     </w:p>
@@ -966,6 +966,7 @@
           <w:szCs w:val="24"/>
         </w:rPr>
       </w:pPr>
+      <w:bookmarkStart w:id="0" w:name="_GoBack"/>
       <w:r>
         <w:rPr>
           <w:rFonts w:ascii="Times New Roman" w:hAnsi="Times New Roman" w:cs="Times New Roman"/>
@@ -975,10 +976,10 @@
           <w:lang w:eastAsia="en-IN"/>
         </w:rPr>
         <w:drawing>
-          <wp:inline distT="0" distB="0" distL="0" distR="0" wp14:anchorId="03141E91" wp14:editId="24BAA751">
-            <wp:extent cx="5731510" cy="615950"/>
-            <wp:effectExtent l="0" t="0" r="2540" b="0"/>
-            <wp:docPr id="5" name="Picture 5"/>
+          <wp:inline distT="0" distB="0" distL="0" distR="0" wp14:anchorId="37761522" wp14:editId="747EDDA4">
+            <wp:extent cx="5981700" cy="645202"/>
+            <wp:effectExtent l="0" t="0" r="0" b="2540"/>
+            <wp:docPr id="12" name="Picture 12"/>
             <wp:cNvGraphicFramePr>
               <a:graphicFrameLocks xmlns:a="http://schemas.openxmlformats.org/drawingml/2006/main" noChangeAspect="1"/>
             </wp:cNvGraphicFramePr>
@@ -986,10 +987,10 @@
               <a:graphicData uri="http://schemas.openxmlformats.org/drawingml/2006/picture">
                 <pic:pic xmlns:pic="http://schemas.openxmlformats.org/drawingml/2006/picture">
                   <pic:nvPicPr>
-                    <pic:cNvPr id="5" name="Picture 5"/>
+                    <pic:cNvPr id="12" name="connectDB.png"/>
                     <pic:cNvPicPr/>
                   </pic:nvPicPr>
-                  <pic:blipFill>
+                  <pic:blipFill rotWithShape="1">
                     <a:blip r:embed="rId8">
                       <a:extLst>
                         <a:ext uri="{28A0092B-C50C-407E-A947-70E740481C1C}">
@@ -997,1373 +998,13 @@
                         </a:ext>
                       </a:extLst>
                     </a:blip>
-                    <a:stretch>
-                      <a:fillRect/>
-                    </a:stretch>
-                  </pic:blipFill>
-                  <pic:spPr>
-                    <a:xfrm>
-                      <a:off x="0" y="0"/>
-                      <a:ext cx="5731510" cy="615950"/>
-                    </a:xfrm>
-                    <a:prstGeom prst="rect">
-                      <a:avLst/>
-                    </a:prstGeom>
-                  </pic:spPr>
-                </pic:pic>
-              </a:graphicData>
-            </a:graphic>
-          </wp:inline>
-        </w:drawing>
-      </w:r>
-    </w:p>
-    <w:p>
-      <w:pPr>
-        <w:rPr>
-          <w:rFonts w:ascii="Times New Roman" w:hAnsi="Times New Roman" w:cs="Times New Roman"/>
-          <w:sz w:val="24"/>
-          <w:szCs w:val="24"/>
-        </w:rPr>
-      </w:pPr>
-      <w:bookmarkStart w:id="0" w:name="_gjdgxs" w:colFirst="0" w:colLast="0"/>
-      <w:bookmarkEnd w:id="0"/>
-      <w:r>
-        <w:rPr>
-          <w:rFonts w:ascii="Times New Roman" w:hAnsi="Times New Roman" w:cs="Times New Roman"/>
-          <w:sz w:val="24"/>
-          <w:szCs w:val="24"/>
-        </w:rPr>
-        <w:t>Create table</w:t>
-      </w:r>
-    </w:p>
-    <w:p>
-      <w:pPr>
-        <w:rPr>
-          <w:rFonts w:ascii="Times New Roman" w:hAnsi="Times New Roman" w:cs="Times New Roman"/>
-          <w:sz w:val="24"/>
-          <w:szCs w:val="24"/>
-        </w:rPr>
-      </w:pPr>
-      <w:r>
-        <w:rPr>
-          <w:rFonts w:ascii="Times New Roman" w:hAnsi="Times New Roman" w:cs="Times New Roman"/>
-          <w:sz w:val="24"/>
-          <w:szCs w:val="24"/>
-        </w:rPr>
-        <w:t>CREATE</w:t>
-      </w:r>
-      <w:r>
-        <w:rPr>
-          <w:rFonts w:ascii="Times New Roman" w:hAnsi="Times New Roman" w:cs="Times New Roman"/>
-          <w:sz w:val="24"/>
-          <w:szCs w:val="24"/>
-        </w:rPr>
-        <w:t xml:space="preserve"> TABLE IF NOT EXISTS "family" ("</w:t>
-      </w:r>
-      <w:proofErr w:type="spellStart"/>
-      <w:r>
-        <w:rPr>
-          <w:rFonts w:ascii="Times New Roman" w:hAnsi="Times New Roman" w:cs="Times New Roman"/>
-          <w:sz w:val="24"/>
-          <w:szCs w:val="24"/>
-        </w:rPr>
-        <w:t>family_id</w:t>
-      </w:r>
-      <w:proofErr w:type="spellEnd"/>
-      <w:r>
-        <w:rPr>
-          <w:rFonts w:ascii="Times New Roman" w:hAnsi="Times New Roman" w:cs="Times New Roman"/>
-          <w:sz w:val="24"/>
-          <w:szCs w:val="24"/>
-        </w:rPr>
-        <w:t xml:space="preserve">" </w:t>
-      </w:r>
-      <w:proofErr w:type="gramStart"/>
-      <w:r>
-        <w:rPr>
-          <w:rFonts w:ascii="Times New Roman" w:hAnsi="Times New Roman" w:cs="Times New Roman"/>
-          <w:sz w:val="24"/>
-          <w:szCs w:val="24"/>
-        </w:rPr>
-        <w:t>NUMERIC(</w:t>
-      </w:r>
-      <w:proofErr w:type="gramEnd"/>
-      <w:r>
-        <w:rPr>
-          <w:rFonts w:ascii="Times New Roman" w:hAnsi="Times New Roman" w:cs="Times New Roman"/>
-          <w:sz w:val="24"/>
-          <w:szCs w:val="24"/>
-        </w:rPr>
-        <w:t>4, 1),"family" TEXT, Primary key(</w:t>
-      </w:r>
-      <w:proofErr w:type="spellStart"/>
-      <w:r>
-        <w:rPr>
-          <w:rFonts w:ascii="Times New Roman" w:hAnsi="Times New Roman" w:cs="Times New Roman"/>
-          <w:sz w:val="24"/>
-          <w:szCs w:val="24"/>
-        </w:rPr>
-        <w:t>family_id</w:t>
-      </w:r>
-      <w:proofErr w:type="spellEnd"/>
-      <w:r>
-        <w:rPr>
-          <w:rFonts w:ascii="Times New Roman" w:hAnsi="Times New Roman" w:cs="Times New Roman"/>
-          <w:sz w:val="24"/>
-          <w:szCs w:val="24"/>
-        </w:rPr>
-        <w:t>)</w:t>
-      </w:r>
-      <w:r>
-        <w:rPr>
-          <w:rFonts w:ascii="Times New Roman" w:hAnsi="Times New Roman" w:cs="Times New Roman"/>
-          <w:sz w:val="24"/>
-          <w:szCs w:val="24"/>
-        </w:rPr>
-        <w:t>)</w:t>
-      </w:r>
-      <w:r>
-        <w:rPr>
-          <w:rFonts w:ascii="Times New Roman" w:hAnsi="Times New Roman" w:cs="Times New Roman"/>
-          <w:sz w:val="24"/>
-          <w:szCs w:val="24"/>
-        </w:rPr>
-        <w:t>;</w:t>
-      </w:r>
-    </w:p>
-    <w:p>
-      <w:pPr>
-        <w:rPr>
-          <w:rFonts w:ascii="Times New Roman" w:hAnsi="Times New Roman" w:cs="Times New Roman"/>
-          <w:sz w:val="24"/>
-          <w:szCs w:val="24"/>
-        </w:rPr>
-      </w:pPr>
-      <w:r>
-        <w:rPr>
-          <w:rFonts w:ascii="Times New Roman" w:hAnsi="Times New Roman" w:cs="Times New Roman"/>
-          <w:sz w:val="24"/>
-          <w:szCs w:val="24"/>
-        </w:rPr>
-        <w:t xml:space="preserve">CREATE </w:t>
-      </w:r>
-      <w:r>
-        <w:rPr>
-          <w:rFonts w:ascii="Times New Roman" w:hAnsi="Times New Roman" w:cs="Times New Roman"/>
-          <w:sz w:val="24"/>
-          <w:szCs w:val="24"/>
-        </w:rPr>
-        <w:t>TABLE IF NOT EXISTS "habitat" ("</w:t>
-      </w:r>
-      <w:proofErr w:type="spellStart"/>
-      <w:r>
-        <w:rPr>
-          <w:rFonts w:ascii="Times New Roman" w:hAnsi="Times New Roman" w:cs="Times New Roman"/>
-          <w:sz w:val="24"/>
-          <w:szCs w:val="24"/>
-        </w:rPr>
-        <w:t>habit_code</w:t>
-      </w:r>
-      <w:proofErr w:type="spellEnd"/>
-      <w:r>
-        <w:rPr>
-          <w:rFonts w:ascii="Times New Roman" w:hAnsi="Times New Roman" w:cs="Times New Roman"/>
-          <w:sz w:val="24"/>
-          <w:szCs w:val="24"/>
-        </w:rPr>
-        <w:t xml:space="preserve">" </w:t>
-      </w:r>
-      <w:proofErr w:type="spellStart"/>
-      <w:r>
-        <w:rPr>
-          <w:rFonts w:ascii="Times New Roman" w:hAnsi="Times New Roman" w:cs="Times New Roman"/>
-          <w:sz w:val="24"/>
-          <w:szCs w:val="24"/>
-        </w:rPr>
-        <w:t>TEXT,</w:t>
-      </w:r>
-      <w:r>
-        <w:rPr>
-          <w:rFonts w:ascii="Times New Roman" w:hAnsi="Times New Roman" w:cs="Times New Roman"/>
-          <w:sz w:val="24"/>
-          <w:szCs w:val="24"/>
-        </w:rPr>
-        <w:t>"habitat</w:t>
-      </w:r>
-      <w:proofErr w:type="spellEnd"/>
-      <w:r>
-        <w:rPr>
-          <w:rFonts w:ascii="Times New Roman" w:hAnsi="Times New Roman" w:cs="Times New Roman"/>
-          <w:sz w:val="24"/>
-          <w:szCs w:val="24"/>
-        </w:rPr>
-        <w:t>" TEXT</w:t>
-      </w:r>
-      <w:r>
-        <w:rPr>
-          <w:rFonts w:ascii="Times New Roman" w:hAnsi="Times New Roman" w:cs="Times New Roman"/>
-          <w:sz w:val="24"/>
-          <w:szCs w:val="24"/>
-        </w:rPr>
-        <w:t xml:space="preserve">, primary </w:t>
-      </w:r>
-      <w:proofErr w:type="gramStart"/>
-      <w:r>
-        <w:rPr>
-          <w:rFonts w:ascii="Times New Roman" w:hAnsi="Times New Roman" w:cs="Times New Roman"/>
-          <w:sz w:val="24"/>
-          <w:szCs w:val="24"/>
-        </w:rPr>
-        <w:t>key(</w:t>
-      </w:r>
-      <w:proofErr w:type="spellStart"/>
-      <w:proofErr w:type="gramEnd"/>
-      <w:r>
-        <w:rPr>
-          <w:rFonts w:ascii="Times New Roman" w:hAnsi="Times New Roman" w:cs="Times New Roman"/>
-          <w:sz w:val="24"/>
-          <w:szCs w:val="24"/>
-        </w:rPr>
-        <w:t>habit_code</w:t>
-      </w:r>
-      <w:proofErr w:type="spellEnd"/>
-      <w:r>
-        <w:rPr>
-          <w:rFonts w:ascii="Times New Roman" w:hAnsi="Times New Roman" w:cs="Times New Roman"/>
-          <w:sz w:val="24"/>
-          <w:szCs w:val="24"/>
-        </w:rPr>
-        <w:t>)</w:t>
-      </w:r>
-      <w:r>
-        <w:rPr>
-          <w:rFonts w:ascii="Times New Roman" w:hAnsi="Times New Roman" w:cs="Times New Roman"/>
-          <w:sz w:val="24"/>
-          <w:szCs w:val="24"/>
-        </w:rPr>
-        <w:t>);</w:t>
-      </w:r>
-    </w:p>
-    <w:p>
-      <w:pPr>
-        <w:rPr>
-          <w:rFonts w:ascii="Times New Roman" w:hAnsi="Times New Roman" w:cs="Times New Roman"/>
-          <w:sz w:val="24"/>
-          <w:szCs w:val="24"/>
-        </w:rPr>
-      </w:pPr>
-      <w:r>
-        <w:rPr>
-          <w:rFonts w:ascii="Times New Roman" w:hAnsi="Times New Roman" w:cs="Times New Roman"/>
-          <w:sz w:val="24"/>
-          <w:szCs w:val="24"/>
-        </w:rPr>
-        <w:t>CREAT</w:t>
-      </w:r>
-      <w:r>
-        <w:rPr>
-          <w:rFonts w:ascii="Times New Roman" w:hAnsi="Times New Roman" w:cs="Times New Roman"/>
-          <w:sz w:val="24"/>
-          <w:szCs w:val="24"/>
-        </w:rPr>
-        <w:t>E TABLE IF NOT EXISTS "names" ("</w:t>
-      </w:r>
-      <w:proofErr w:type="spellStart"/>
-      <w:r>
-        <w:rPr>
-          <w:rFonts w:ascii="Times New Roman" w:hAnsi="Times New Roman" w:cs="Times New Roman"/>
-          <w:sz w:val="24"/>
-          <w:szCs w:val="24"/>
-        </w:rPr>
-        <w:t>plant_id</w:t>
-      </w:r>
-      <w:proofErr w:type="spellEnd"/>
-      <w:r>
-        <w:rPr>
-          <w:rFonts w:ascii="Times New Roman" w:hAnsi="Times New Roman" w:cs="Times New Roman"/>
-          <w:sz w:val="24"/>
-          <w:szCs w:val="24"/>
-        </w:rPr>
-        <w:t xml:space="preserve">" </w:t>
-      </w:r>
-      <w:proofErr w:type="gramStart"/>
-      <w:r>
-        <w:rPr>
-          <w:rFonts w:ascii="Times New Roman" w:hAnsi="Times New Roman" w:cs="Times New Roman"/>
-          <w:sz w:val="24"/>
-          <w:szCs w:val="24"/>
-        </w:rPr>
-        <w:t>NUMERIC(</w:t>
-      </w:r>
-      <w:proofErr w:type="gramEnd"/>
-      <w:r>
-        <w:rPr>
-          <w:rFonts w:ascii="Times New Roman" w:hAnsi="Times New Roman" w:cs="Times New Roman"/>
-          <w:sz w:val="24"/>
-          <w:szCs w:val="24"/>
-        </w:rPr>
-        <w:t>3, 1),"</w:t>
-      </w:r>
-      <w:proofErr w:type="spellStart"/>
-      <w:r>
-        <w:rPr>
-          <w:rFonts w:ascii="Times New Roman" w:hAnsi="Times New Roman" w:cs="Times New Roman"/>
-          <w:sz w:val="24"/>
-          <w:szCs w:val="24"/>
-        </w:rPr>
-        <w:t>botanical_name</w:t>
-      </w:r>
-      <w:proofErr w:type="spellEnd"/>
-      <w:r>
-        <w:rPr>
-          <w:rFonts w:ascii="Times New Roman" w:hAnsi="Times New Roman" w:cs="Times New Roman"/>
-          <w:sz w:val="24"/>
-          <w:szCs w:val="24"/>
-        </w:rPr>
-        <w:t>" TEXT,"</w:t>
-      </w:r>
-      <w:proofErr w:type="spellStart"/>
-      <w:r>
-        <w:rPr>
-          <w:rFonts w:ascii="Times New Roman" w:hAnsi="Times New Roman" w:cs="Times New Roman"/>
-          <w:sz w:val="24"/>
-          <w:szCs w:val="24"/>
-        </w:rPr>
-        <w:t>local_name</w:t>
-      </w:r>
-      <w:proofErr w:type="spellEnd"/>
-      <w:r>
-        <w:rPr>
-          <w:rFonts w:ascii="Times New Roman" w:hAnsi="Times New Roman" w:cs="Times New Roman"/>
-          <w:sz w:val="24"/>
-          <w:szCs w:val="24"/>
-        </w:rPr>
-        <w:t>" TEXT,"</w:t>
-      </w:r>
-      <w:proofErr w:type="spellStart"/>
-      <w:r>
-        <w:rPr>
-          <w:rFonts w:ascii="Times New Roman" w:hAnsi="Times New Roman" w:cs="Times New Roman"/>
-          <w:sz w:val="24"/>
-          <w:szCs w:val="24"/>
-        </w:rPr>
-        <w:t>habit_code</w:t>
-      </w:r>
-      <w:proofErr w:type="spellEnd"/>
-      <w:r>
-        <w:rPr>
-          <w:rFonts w:ascii="Times New Roman" w:hAnsi="Times New Roman" w:cs="Times New Roman"/>
-          <w:sz w:val="24"/>
-          <w:szCs w:val="24"/>
-        </w:rPr>
-        <w:t>" TEXT,</w:t>
-      </w:r>
-      <w:r>
-        <w:rPr>
-          <w:rFonts w:ascii="Times New Roman" w:hAnsi="Times New Roman" w:cs="Times New Roman"/>
-          <w:sz w:val="24"/>
-          <w:szCs w:val="24"/>
-        </w:rPr>
-        <w:t>"</w:t>
-      </w:r>
-      <w:proofErr w:type="spellStart"/>
-      <w:r>
-        <w:rPr>
-          <w:rFonts w:ascii="Times New Roman" w:hAnsi="Times New Roman" w:cs="Times New Roman"/>
-          <w:sz w:val="24"/>
-          <w:szCs w:val="24"/>
-        </w:rPr>
-        <w:t>family_id</w:t>
-      </w:r>
-      <w:proofErr w:type="spellEnd"/>
-      <w:r>
-        <w:rPr>
-          <w:rFonts w:ascii="Times New Roman" w:hAnsi="Times New Roman" w:cs="Times New Roman"/>
-          <w:sz w:val="24"/>
-          <w:szCs w:val="24"/>
-        </w:rPr>
-        <w:t>" NUMERIC(4, 1)</w:t>
-      </w:r>
-      <w:r>
-        <w:rPr>
-          <w:rFonts w:ascii="Times New Roman" w:hAnsi="Times New Roman" w:cs="Times New Roman"/>
-          <w:sz w:val="24"/>
-          <w:szCs w:val="24"/>
-        </w:rPr>
-        <w:t>, primary key(</w:t>
-      </w:r>
-      <w:proofErr w:type="spellStart"/>
-      <w:r>
-        <w:rPr>
-          <w:rFonts w:ascii="Times New Roman" w:hAnsi="Times New Roman" w:cs="Times New Roman"/>
-          <w:sz w:val="24"/>
-          <w:szCs w:val="24"/>
-        </w:rPr>
-        <w:t>plant_id</w:t>
-      </w:r>
-      <w:proofErr w:type="spellEnd"/>
-      <w:r>
-        <w:rPr>
-          <w:rFonts w:ascii="Times New Roman" w:hAnsi="Times New Roman" w:cs="Times New Roman"/>
-          <w:sz w:val="24"/>
-          <w:szCs w:val="24"/>
-        </w:rPr>
-        <w:t>), foreign key(</w:t>
-      </w:r>
-      <w:proofErr w:type="spellStart"/>
-      <w:r>
-        <w:rPr>
-          <w:rFonts w:ascii="Times New Roman" w:hAnsi="Times New Roman" w:cs="Times New Roman"/>
-          <w:sz w:val="24"/>
-          <w:szCs w:val="24"/>
-        </w:rPr>
-        <w:t>habit_code</w:t>
-      </w:r>
-      <w:proofErr w:type="spellEnd"/>
-      <w:r>
-        <w:rPr>
-          <w:rFonts w:ascii="Times New Roman" w:hAnsi="Times New Roman" w:cs="Times New Roman"/>
-          <w:sz w:val="24"/>
-          <w:szCs w:val="24"/>
-        </w:rPr>
-        <w:t>) references habitat(</w:t>
-      </w:r>
-      <w:proofErr w:type="spellStart"/>
-      <w:r>
-        <w:rPr>
-          <w:rFonts w:ascii="Times New Roman" w:hAnsi="Times New Roman" w:cs="Times New Roman"/>
-          <w:sz w:val="24"/>
-          <w:szCs w:val="24"/>
-        </w:rPr>
-        <w:t>habit_code</w:t>
-      </w:r>
-      <w:proofErr w:type="spellEnd"/>
-      <w:r>
-        <w:rPr>
-          <w:rFonts w:ascii="Times New Roman" w:hAnsi="Times New Roman" w:cs="Times New Roman"/>
-          <w:sz w:val="24"/>
-          <w:szCs w:val="24"/>
-        </w:rPr>
-        <w:t>)</w:t>
-      </w:r>
-      <w:r>
-        <w:rPr>
-          <w:rFonts w:ascii="Times New Roman" w:hAnsi="Times New Roman" w:cs="Times New Roman"/>
-          <w:sz w:val="24"/>
-          <w:szCs w:val="24"/>
-        </w:rPr>
-        <w:t>);</w:t>
-      </w:r>
-    </w:p>
-    <w:p>
-      <w:pPr>
-        <w:rPr>
-          <w:rFonts w:ascii="Times New Roman" w:hAnsi="Times New Roman" w:cs="Times New Roman"/>
-          <w:sz w:val="24"/>
-          <w:szCs w:val="24"/>
-        </w:rPr>
-      </w:pPr>
-      <w:r>
-        <w:rPr>
-          <w:rFonts w:ascii="Times New Roman" w:hAnsi="Times New Roman" w:cs="Times New Roman"/>
-          <w:sz w:val="24"/>
-          <w:szCs w:val="24"/>
-        </w:rPr>
-        <w:t>CREATE TAB</w:t>
-      </w:r>
-      <w:r>
-        <w:rPr>
-          <w:rFonts w:ascii="Times New Roman" w:hAnsi="Times New Roman" w:cs="Times New Roman"/>
-          <w:sz w:val="24"/>
-          <w:szCs w:val="24"/>
-        </w:rPr>
-        <w:t>LE IF NOT EXISTS "</w:t>
-      </w:r>
-      <w:proofErr w:type="spellStart"/>
-      <w:r>
-        <w:rPr>
-          <w:rFonts w:ascii="Times New Roman" w:hAnsi="Times New Roman" w:cs="Times New Roman"/>
-          <w:sz w:val="24"/>
-          <w:szCs w:val="24"/>
-        </w:rPr>
-        <w:t>plant_part</w:t>
-      </w:r>
-      <w:proofErr w:type="spellEnd"/>
-      <w:r>
-        <w:rPr>
-          <w:rFonts w:ascii="Times New Roman" w:hAnsi="Times New Roman" w:cs="Times New Roman"/>
-          <w:sz w:val="24"/>
-          <w:szCs w:val="24"/>
-        </w:rPr>
-        <w:t>" (</w:t>
-      </w:r>
-      <w:r>
-        <w:rPr>
-          <w:rFonts w:ascii="Times New Roman" w:hAnsi="Times New Roman" w:cs="Times New Roman"/>
-          <w:sz w:val="24"/>
-          <w:szCs w:val="24"/>
-        </w:rPr>
-        <w:t>"</w:t>
-      </w:r>
-      <w:proofErr w:type="spellStart"/>
-      <w:r>
-        <w:rPr>
-          <w:rFonts w:ascii="Times New Roman" w:hAnsi="Times New Roman" w:cs="Times New Roman"/>
-          <w:sz w:val="24"/>
-          <w:szCs w:val="24"/>
-        </w:rPr>
-        <w:t>part</w:t>
-      </w:r>
-      <w:r>
-        <w:rPr>
-          <w:rFonts w:ascii="Times New Roman" w:hAnsi="Times New Roman" w:cs="Times New Roman"/>
-          <w:sz w:val="24"/>
-          <w:szCs w:val="24"/>
-        </w:rPr>
-        <w:t>_id</w:t>
-      </w:r>
-      <w:proofErr w:type="spellEnd"/>
-      <w:r>
-        <w:rPr>
-          <w:rFonts w:ascii="Times New Roman" w:hAnsi="Times New Roman" w:cs="Times New Roman"/>
-          <w:sz w:val="24"/>
-          <w:szCs w:val="24"/>
-        </w:rPr>
-        <w:t xml:space="preserve">" </w:t>
-      </w:r>
-      <w:proofErr w:type="gramStart"/>
-      <w:r>
-        <w:rPr>
-          <w:rFonts w:ascii="Times New Roman" w:hAnsi="Times New Roman" w:cs="Times New Roman"/>
-          <w:sz w:val="24"/>
-          <w:szCs w:val="24"/>
-        </w:rPr>
-        <w:t>NUMERIC(</w:t>
-      </w:r>
-      <w:proofErr w:type="gramEnd"/>
-      <w:r>
-        <w:rPr>
-          <w:rFonts w:ascii="Times New Roman" w:hAnsi="Times New Roman" w:cs="Times New Roman"/>
-          <w:sz w:val="24"/>
-          <w:szCs w:val="24"/>
-        </w:rPr>
-        <w:t>4, 1) PRIMARY KEY,</w:t>
-      </w:r>
-      <w:r>
-        <w:rPr>
-          <w:rFonts w:ascii="Times New Roman" w:hAnsi="Times New Roman" w:cs="Times New Roman"/>
-          <w:sz w:val="24"/>
-          <w:szCs w:val="24"/>
-        </w:rPr>
-        <w:t>"</w:t>
-      </w:r>
-      <w:proofErr w:type="spellStart"/>
-      <w:r>
-        <w:rPr>
-          <w:rFonts w:ascii="Times New Roman" w:hAnsi="Times New Roman" w:cs="Times New Roman"/>
-          <w:sz w:val="24"/>
-          <w:szCs w:val="24"/>
-        </w:rPr>
-        <w:t>plant_part</w:t>
-      </w:r>
-      <w:proofErr w:type="spellEnd"/>
-      <w:r>
-        <w:rPr>
-          <w:rFonts w:ascii="Times New Roman" w:hAnsi="Times New Roman" w:cs="Times New Roman"/>
-          <w:sz w:val="24"/>
-          <w:szCs w:val="24"/>
-        </w:rPr>
-        <w:t>" TEXT);</w:t>
-      </w:r>
-    </w:p>
-    <w:p>
-      <w:pPr>
-        <w:rPr>
-          <w:rFonts w:ascii="Times New Roman" w:hAnsi="Times New Roman" w:cs="Times New Roman"/>
-          <w:sz w:val="24"/>
-          <w:szCs w:val="24"/>
-        </w:rPr>
-      </w:pPr>
-      <w:r>
-        <w:rPr>
-          <w:rFonts w:ascii="Times New Roman" w:hAnsi="Times New Roman" w:cs="Times New Roman"/>
-          <w:sz w:val="24"/>
-          <w:szCs w:val="24"/>
-        </w:rPr>
-        <w:t>CREA</w:t>
-      </w:r>
-      <w:r>
-        <w:rPr>
-          <w:rFonts w:ascii="Times New Roman" w:hAnsi="Times New Roman" w:cs="Times New Roman"/>
-          <w:sz w:val="24"/>
-          <w:szCs w:val="24"/>
-        </w:rPr>
-        <w:t>TE TABLE IF NOT EXISTS "uses" ("</w:t>
-      </w:r>
-      <w:proofErr w:type="spellStart"/>
-      <w:r>
-        <w:rPr>
-          <w:rFonts w:ascii="Times New Roman" w:hAnsi="Times New Roman" w:cs="Times New Roman"/>
-          <w:sz w:val="24"/>
-          <w:szCs w:val="24"/>
-        </w:rPr>
-        <w:t>plant_no</w:t>
-      </w:r>
-      <w:proofErr w:type="spellEnd"/>
-      <w:r>
-        <w:rPr>
-          <w:rFonts w:ascii="Times New Roman" w:hAnsi="Times New Roman" w:cs="Times New Roman"/>
-          <w:sz w:val="24"/>
-          <w:szCs w:val="24"/>
-        </w:rPr>
-        <w:t xml:space="preserve">" </w:t>
-      </w:r>
-      <w:proofErr w:type="gramStart"/>
-      <w:r>
-        <w:rPr>
-          <w:rFonts w:ascii="Times New Roman" w:hAnsi="Times New Roman" w:cs="Times New Roman"/>
-          <w:sz w:val="24"/>
-          <w:szCs w:val="24"/>
-        </w:rPr>
-        <w:t>NUMERIC(</w:t>
-      </w:r>
-      <w:proofErr w:type="gramEnd"/>
-      <w:r>
-        <w:rPr>
-          <w:rFonts w:ascii="Times New Roman" w:hAnsi="Times New Roman" w:cs="Times New Roman"/>
-          <w:sz w:val="24"/>
-          <w:szCs w:val="24"/>
-        </w:rPr>
-        <w:t>3, 1)</w:t>
-      </w:r>
-      <w:r>
-        <w:rPr>
-          <w:rFonts w:ascii="Times New Roman" w:hAnsi="Times New Roman" w:cs="Times New Roman"/>
-          <w:sz w:val="24"/>
-          <w:szCs w:val="24"/>
-        </w:rPr>
-        <w:t xml:space="preserve"> </w:t>
-      </w:r>
-      <w:r>
-        <w:rPr>
-          <w:rFonts w:ascii="Times New Roman" w:hAnsi="Times New Roman" w:cs="Times New Roman"/>
-          <w:sz w:val="24"/>
-          <w:szCs w:val="24"/>
-        </w:rPr>
-        <w:t>PRIMARY KEY</w:t>
-      </w:r>
-      <w:r>
-        <w:rPr>
-          <w:rFonts w:ascii="Times New Roman" w:hAnsi="Times New Roman" w:cs="Times New Roman"/>
-          <w:sz w:val="24"/>
-          <w:szCs w:val="24"/>
-        </w:rPr>
-        <w:t>,"</w:t>
-      </w:r>
-      <w:proofErr w:type="spellStart"/>
-      <w:r>
-        <w:rPr>
-          <w:rFonts w:ascii="Times New Roman" w:hAnsi="Times New Roman" w:cs="Times New Roman"/>
-          <w:sz w:val="24"/>
-          <w:szCs w:val="24"/>
-        </w:rPr>
-        <w:t>direction_of_use</w:t>
-      </w:r>
-      <w:proofErr w:type="spellEnd"/>
-      <w:r>
-        <w:rPr>
-          <w:rFonts w:ascii="Times New Roman" w:hAnsi="Times New Roman" w:cs="Times New Roman"/>
-          <w:sz w:val="24"/>
-          <w:szCs w:val="24"/>
-        </w:rPr>
-        <w:t>" TEXT,"</w:t>
-      </w:r>
-      <w:proofErr w:type="spellStart"/>
-      <w:r>
-        <w:rPr>
-          <w:rFonts w:ascii="Times New Roman" w:hAnsi="Times New Roman" w:cs="Times New Roman"/>
-          <w:sz w:val="24"/>
-          <w:szCs w:val="24"/>
-        </w:rPr>
-        <w:t>ethnobotanical_Uses</w:t>
-      </w:r>
-      <w:proofErr w:type="spellEnd"/>
-      <w:r>
-        <w:rPr>
-          <w:rFonts w:ascii="Times New Roman" w:hAnsi="Times New Roman" w:cs="Times New Roman"/>
-          <w:sz w:val="24"/>
-          <w:szCs w:val="24"/>
-        </w:rPr>
-        <w:t>" TEXT,"</w:t>
-      </w:r>
-      <w:proofErr w:type="spellStart"/>
-      <w:r>
-        <w:rPr>
-          <w:rFonts w:ascii="Times New Roman" w:hAnsi="Times New Roman" w:cs="Times New Roman"/>
-          <w:sz w:val="24"/>
-          <w:szCs w:val="24"/>
-        </w:rPr>
-        <w:t>used_part</w:t>
-      </w:r>
-      <w:proofErr w:type="spellEnd"/>
-      <w:r>
-        <w:rPr>
-          <w:rFonts w:ascii="Times New Roman" w:hAnsi="Times New Roman" w:cs="Times New Roman"/>
-          <w:sz w:val="24"/>
-          <w:szCs w:val="24"/>
-        </w:rPr>
-        <w:t>" NUMERIC(4, 1)</w:t>
-      </w:r>
-      <w:r>
-        <w:rPr>
-          <w:rFonts w:ascii="Times New Roman" w:hAnsi="Times New Roman" w:cs="Times New Roman"/>
-          <w:sz w:val="24"/>
-          <w:szCs w:val="24"/>
-        </w:rPr>
-        <w:t>,foreign key(</w:t>
-      </w:r>
-      <w:proofErr w:type="spellStart"/>
-      <w:r>
-        <w:rPr>
-          <w:rFonts w:ascii="Times New Roman" w:hAnsi="Times New Roman" w:cs="Times New Roman"/>
-          <w:sz w:val="24"/>
-          <w:szCs w:val="24"/>
-        </w:rPr>
-        <w:t>used_part</w:t>
-      </w:r>
-      <w:proofErr w:type="spellEnd"/>
-      <w:r>
-        <w:rPr>
-          <w:rFonts w:ascii="Times New Roman" w:hAnsi="Times New Roman" w:cs="Times New Roman"/>
-          <w:sz w:val="24"/>
-          <w:szCs w:val="24"/>
-        </w:rPr>
-        <w:t xml:space="preserve">) references </w:t>
-      </w:r>
-      <w:proofErr w:type="spellStart"/>
-      <w:r>
-        <w:rPr>
-          <w:rFonts w:ascii="Times New Roman" w:hAnsi="Times New Roman" w:cs="Times New Roman"/>
-          <w:sz w:val="24"/>
-          <w:szCs w:val="24"/>
-        </w:rPr>
-        <w:t>plant_part</w:t>
-      </w:r>
-      <w:proofErr w:type="spellEnd"/>
-      <w:r>
-        <w:rPr>
-          <w:rFonts w:ascii="Times New Roman" w:hAnsi="Times New Roman" w:cs="Times New Roman"/>
-          <w:sz w:val="24"/>
-          <w:szCs w:val="24"/>
-        </w:rPr>
-        <w:t>(</w:t>
-      </w:r>
-      <w:proofErr w:type="spellStart"/>
-      <w:r>
-        <w:rPr>
-          <w:rFonts w:ascii="Times New Roman" w:hAnsi="Times New Roman" w:cs="Times New Roman"/>
-          <w:sz w:val="24"/>
-          <w:szCs w:val="24"/>
-        </w:rPr>
-        <w:t>part_id</w:t>
-      </w:r>
-      <w:proofErr w:type="spellEnd"/>
-      <w:r>
-        <w:rPr>
-          <w:rFonts w:ascii="Times New Roman" w:hAnsi="Times New Roman" w:cs="Times New Roman"/>
-          <w:sz w:val="24"/>
-          <w:szCs w:val="24"/>
-        </w:rPr>
-        <w:t>)</w:t>
-      </w:r>
-      <w:r>
-        <w:rPr>
-          <w:rFonts w:ascii="Times New Roman" w:hAnsi="Times New Roman" w:cs="Times New Roman"/>
-          <w:sz w:val="24"/>
-          <w:szCs w:val="24"/>
-        </w:rPr>
-        <w:t>);</w:t>
-      </w:r>
-    </w:p>
-    <w:p>
-      <w:pPr>
-        <w:rPr>
-          <w:rFonts w:ascii="Times New Roman" w:hAnsi="Times New Roman" w:cs="Times New Roman"/>
-          <w:sz w:val="24"/>
-          <w:szCs w:val="24"/>
-        </w:rPr>
-      </w:pPr>
-    </w:p>
-    <w:p>
-      <w:pPr>
-        <w:rPr>
-          <w:rFonts w:ascii="Times New Roman" w:hAnsi="Times New Roman" w:cs="Times New Roman"/>
-          <w:sz w:val="24"/>
-          <w:szCs w:val="24"/>
-        </w:rPr>
-      </w:pPr>
-      <w:r>
-        <w:rPr>
-          <w:rFonts w:ascii="Times New Roman" w:hAnsi="Times New Roman" w:cs="Times New Roman"/>
-          <w:sz w:val="24"/>
-          <w:szCs w:val="24"/>
-        </w:rPr>
-        <w:t>Insert</w:t>
-      </w:r>
-    </w:p>
-    <w:p>
-      <w:pPr>
-        <w:rPr>
-          <w:rFonts w:ascii="Times New Roman" w:hAnsi="Times New Roman" w:cs="Times New Roman"/>
-          <w:sz w:val="24"/>
-          <w:szCs w:val="24"/>
-        </w:rPr>
-      </w:pPr>
-      <w:r>
-        <w:rPr>
-          <w:rFonts w:ascii="Times New Roman" w:hAnsi="Times New Roman" w:cs="Times New Roman"/>
-          <w:sz w:val="24"/>
-          <w:szCs w:val="24"/>
-        </w:rPr>
-        <w:t>INSERT INTO "family" VALUES (101.0,'Liliaceae')</w:t>
-      </w:r>
-      <w:proofErr w:type="gramStart"/>
-      <w:r>
-        <w:rPr>
-          <w:rFonts w:ascii="Times New Roman" w:hAnsi="Times New Roman" w:cs="Times New Roman"/>
-          <w:sz w:val="24"/>
-          <w:szCs w:val="24"/>
-        </w:rPr>
-        <w:t>,(</w:t>
-      </w:r>
-      <w:proofErr w:type="gramEnd"/>
-      <w:r>
-        <w:rPr>
-          <w:rFonts w:ascii="Times New Roman" w:hAnsi="Times New Roman" w:cs="Times New Roman"/>
-          <w:sz w:val="24"/>
-          <w:szCs w:val="24"/>
-        </w:rPr>
-        <w:t>102.0,'Pteridaceae'),(103.0,'Asteraceae'),(104.0,'Basellaceae');</w:t>
-      </w:r>
-    </w:p>
-    <w:p>
-      <w:pPr>
-        <w:rPr>
-          <w:rFonts w:ascii="Times New Roman" w:hAnsi="Times New Roman" w:cs="Times New Roman"/>
-          <w:sz w:val="24"/>
-          <w:szCs w:val="24"/>
-        </w:rPr>
-      </w:pPr>
-    </w:p>
-    <w:p>
-      <w:pPr>
-        <w:rPr>
-          <w:rFonts w:ascii="Times New Roman" w:hAnsi="Times New Roman" w:cs="Times New Roman"/>
-          <w:sz w:val="24"/>
-          <w:szCs w:val="24"/>
-        </w:rPr>
-      </w:pPr>
-      <w:r>
-        <w:rPr>
-          <w:rFonts w:ascii="Times New Roman" w:hAnsi="Times New Roman" w:cs="Times New Roman"/>
-          <w:sz w:val="24"/>
-          <w:szCs w:val="24"/>
-        </w:rPr>
-        <w:t>INSERT INTO "habitat" VALUES ('CS','</w:t>
-      </w:r>
-      <w:proofErr w:type="spellStart"/>
-      <w:r>
-        <w:rPr>
-          <w:rFonts w:ascii="Times New Roman" w:hAnsi="Times New Roman" w:cs="Times New Roman"/>
-          <w:sz w:val="24"/>
-          <w:szCs w:val="24"/>
-        </w:rPr>
-        <w:t>Climbeing</w:t>
-      </w:r>
-      <w:proofErr w:type="spellEnd"/>
-      <w:r>
-        <w:rPr>
-          <w:rFonts w:ascii="Times New Roman" w:hAnsi="Times New Roman" w:cs="Times New Roman"/>
-          <w:sz w:val="24"/>
-          <w:szCs w:val="24"/>
-        </w:rPr>
-        <w:t xml:space="preserve"> Shrubs')</w:t>
-      </w:r>
-      <w:proofErr w:type="gramStart"/>
-      <w:r>
-        <w:rPr>
-          <w:rFonts w:ascii="Times New Roman" w:hAnsi="Times New Roman" w:cs="Times New Roman"/>
-          <w:sz w:val="24"/>
-          <w:szCs w:val="24"/>
-        </w:rPr>
-        <w:t>,(</w:t>
-      </w:r>
-      <w:proofErr w:type="gramEnd"/>
-      <w:r>
-        <w:rPr>
-          <w:rFonts w:ascii="Times New Roman" w:hAnsi="Times New Roman" w:cs="Times New Roman"/>
-          <w:sz w:val="24"/>
-          <w:szCs w:val="24"/>
-        </w:rPr>
-        <w:t>'</w:t>
-      </w:r>
-      <w:proofErr w:type="spellStart"/>
-      <w:r>
-        <w:rPr>
-          <w:rFonts w:ascii="Times New Roman" w:hAnsi="Times New Roman" w:cs="Times New Roman"/>
-          <w:sz w:val="24"/>
-          <w:szCs w:val="24"/>
-        </w:rPr>
-        <w:t>H','Herbs</w:t>
-      </w:r>
-      <w:proofErr w:type="spellEnd"/>
-      <w:r>
-        <w:rPr>
-          <w:rFonts w:ascii="Times New Roman" w:hAnsi="Times New Roman" w:cs="Times New Roman"/>
-          <w:sz w:val="24"/>
-          <w:szCs w:val="24"/>
-        </w:rPr>
-        <w:t>'),('TW','</w:t>
-      </w:r>
-      <w:proofErr w:type="spellStart"/>
-      <w:r>
-        <w:rPr>
-          <w:rFonts w:ascii="Times New Roman" w:hAnsi="Times New Roman" w:cs="Times New Roman"/>
-          <w:sz w:val="24"/>
-          <w:szCs w:val="24"/>
-        </w:rPr>
-        <w:t>Twiners</w:t>
-      </w:r>
-      <w:proofErr w:type="spellEnd"/>
-      <w:r>
-        <w:rPr>
-          <w:rFonts w:ascii="Times New Roman" w:hAnsi="Times New Roman" w:cs="Times New Roman"/>
-          <w:sz w:val="24"/>
-          <w:szCs w:val="24"/>
-        </w:rPr>
-        <w:t>');</w:t>
-      </w:r>
-    </w:p>
-    <w:p>
-      <w:pPr>
-        <w:rPr>
-          <w:rFonts w:ascii="Times New Roman" w:hAnsi="Times New Roman" w:cs="Times New Roman"/>
-          <w:sz w:val="24"/>
-          <w:szCs w:val="24"/>
-        </w:rPr>
-      </w:pPr>
-    </w:p>
-    <w:p>
-      <w:pPr>
-        <w:rPr>
-          <w:rFonts w:ascii="Times New Roman" w:hAnsi="Times New Roman" w:cs="Times New Roman"/>
-          <w:sz w:val="24"/>
-          <w:szCs w:val="24"/>
-        </w:rPr>
-      </w:pPr>
-      <w:r>
-        <w:rPr>
-          <w:rFonts w:ascii="Times New Roman" w:hAnsi="Times New Roman" w:cs="Times New Roman"/>
-          <w:sz w:val="24"/>
-          <w:szCs w:val="24"/>
-        </w:rPr>
-        <w:t>INSERT INTO "names" VALUES</w:t>
-      </w:r>
-      <w:r>
-        <w:rPr>
-          <w:rFonts w:ascii="Times New Roman" w:hAnsi="Times New Roman" w:cs="Times New Roman"/>
-          <w:sz w:val="24"/>
-          <w:szCs w:val="24"/>
-        </w:rPr>
-        <w:t xml:space="preserve"> </w:t>
-      </w:r>
-      <w:r>
-        <w:rPr>
-          <w:rFonts w:ascii="Times New Roman" w:hAnsi="Times New Roman" w:cs="Times New Roman"/>
-          <w:sz w:val="24"/>
-          <w:szCs w:val="24"/>
-        </w:rPr>
-        <w:t xml:space="preserve">(1.0,'Asparagus </w:t>
-      </w:r>
-      <w:proofErr w:type="spellStart"/>
-      <w:r>
-        <w:rPr>
-          <w:rFonts w:ascii="Times New Roman" w:hAnsi="Times New Roman" w:cs="Times New Roman"/>
-          <w:sz w:val="24"/>
-          <w:szCs w:val="24"/>
-        </w:rPr>
-        <w:t>racemosus</w:t>
-      </w:r>
-      <w:proofErr w:type="spellEnd"/>
-      <w:r>
-        <w:rPr>
-          <w:rFonts w:ascii="Times New Roman" w:hAnsi="Times New Roman" w:cs="Times New Roman"/>
-          <w:sz w:val="24"/>
-          <w:szCs w:val="24"/>
-        </w:rPr>
-        <w:t xml:space="preserve"> Willd.','Sadhavari','CS'</w:t>
-      </w:r>
-      <w:proofErr w:type="gramStart"/>
-      <w:r>
-        <w:rPr>
-          <w:rFonts w:ascii="Times New Roman" w:hAnsi="Times New Roman" w:cs="Times New Roman"/>
-          <w:sz w:val="24"/>
-          <w:szCs w:val="24"/>
-        </w:rPr>
-        <w:t>,101.0</w:t>
-      </w:r>
-      <w:proofErr w:type="gramEnd"/>
-      <w:r>
-        <w:rPr>
-          <w:rFonts w:ascii="Times New Roman" w:hAnsi="Times New Roman" w:cs="Times New Roman"/>
-          <w:sz w:val="24"/>
-          <w:szCs w:val="24"/>
-        </w:rPr>
-        <w:t>),</w:t>
-      </w:r>
-      <w:r>
-        <w:rPr>
-          <w:rFonts w:ascii="Times New Roman" w:hAnsi="Times New Roman" w:cs="Times New Roman"/>
-          <w:sz w:val="24"/>
-          <w:szCs w:val="24"/>
-        </w:rPr>
-        <w:t xml:space="preserve"> </w:t>
-      </w:r>
-      <w:r>
-        <w:rPr>
-          <w:rFonts w:ascii="Times New Roman" w:hAnsi="Times New Roman" w:cs="Times New Roman"/>
-          <w:sz w:val="24"/>
-          <w:szCs w:val="24"/>
-        </w:rPr>
-        <w:t xml:space="preserve">(2.0,'Actiniopteris </w:t>
-      </w:r>
-      <w:proofErr w:type="spellStart"/>
-      <w:r>
-        <w:rPr>
-          <w:rFonts w:ascii="Times New Roman" w:hAnsi="Times New Roman" w:cs="Times New Roman"/>
-          <w:sz w:val="24"/>
-          <w:szCs w:val="24"/>
-        </w:rPr>
-        <w:t>radiata</w:t>
-      </w:r>
-      <w:proofErr w:type="spellEnd"/>
-      <w:r>
-        <w:rPr>
-          <w:rFonts w:ascii="Times New Roman" w:hAnsi="Times New Roman" w:cs="Times New Roman"/>
-          <w:sz w:val="24"/>
-          <w:szCs w:val="24"/>
-        </w:rPr>
-        <w:t xml:space="preserve"> (Sw</w:t>
-      </w:r>
-      <w:r>
-        <w:rPr>
-          <w:rFonts w:ascii="Times New Roman" w:hAnsi="Times New Roman" w:cs="Times New Roman"/>
-          <w:sz w:val="24"/>
-          <w:szCs w:val="24"/>
-        </w:rPr>
-        <w:t>.) Link','Mayilviri','H',102.0);</w:t>
-      </w:r>
-    </w:p>
-    <w:p>
-      <w:pPr>
-        <w:rPr>
-          <w:rFonts w:ascii="Times New Roman" w:hAnsi="Times New Roman" w:cs="Times New Roman"/>
-          <w:sz w:val="24"/>
-          <w:szCs w:val="24"/>
-        </w:rPr>
-      </w:pPr>
-      <w:r>
-        <w:rPr>
-          <w:rFonts w:ascii="Times New Roman" w:hAnsi="Times New Roman" w:cs="Times New Roman"/>
-          <w:sz w:val="24"/>
-          <w:szCs w:val="24"/>
-        </w:rPr>
-        <w:lastRenderedPageBreak/>
-        <w:t>INSERT INTO "</w:t>
-      </w:r>
-      <w:proofErr w:type="spellStart"/>
-      <w:r>
-        <w:rPr>
-          <w:rFonts w:ascii="Times New Roman" w:hAnsi="Times New Roman" w:cs="Times New Roman"/>
-          <w:sz w:val="24"/>
-          <w:szCs w:val="24"/>
-        </w:rPr>
-        <w:t>plant_part</w:t>
-      </w:r>
-      <w:proofErr w:type="spellEnd"/>
-      <w:r>
-        <w:rPr>
-          <w:rFonts w:ascii="Times New Roman" w:hAnsi="Times New Roman" w:cs="Times New Roman"/>
-          <w:sz w:val="24"/>
-          <w:szCs w:val="24"/>
-        </w:rPr>
-        <w:t>" V</w:t>
-      </w:r>
-      <w:r>
-        <w:rPr>
-          <w:rFonts w:ascii="Times New Roman" w:hAnsi="Times New Roman" w:cs="Times New Roman"/>
-          <w:sz w:val="24"/>
-          <w:szCs w:val="24"/>
-        </w:rPr>
-        <w:t>ALUES (201.0,'Leaves')</w:t>
-      </w:r>
-      <w:proofErr w:type="gramStart"/>
-      <w:r>
-        <w:rPr>
-          <w:rFonts w:ascii="Times New Roman" w:hAnsi="Times New Roman" w:cs="Times New Roman"/>
-          <w:sz w:val="24"/>
-          <w:szCs w:val="24"/>
-        </w:rPr>
-        <w:t>,(</w:t>
-      </w:r>
-      <w:proofErr w:type="gramEnd"/>
-      <w:r>
-        <w:rPr>
-          <w:rFonts w:ascii="Times New Roman" w:hAnsi="Times New Roman" w:cs="Times New Roman"/>
-          <w:sz w:val="24"/>
-          <w:szCs w:val="24"/>
-        </w:rPr>
-        <w:t>202.0,'Whole plant'),(203.0,'Stem');</w:t>
-      </w:r>
-    </w:p>
-    <w:p>
-      <w:pPr>
-        <w:rPr>
-          <w:rFonts w:ascii="Times New Roman" w:hAnsi="Times New Roman" w:cs="Times New Roman"/>
-          <w:sz w:val="24"/>
-          <w:szCs w:val="24"/>
-        </w:rPr>
-      </w:pPr>
-      <w:r>
-        <w:rPr>
-          <w:rFonts w:ascii="Times New Roman" w:hAnsi="Times New Roman" w:cs="Times New Roman"/>
-          <w:sz w:val="24"/>
-          <w:szCs w:val="24"/>
-        </w:rPr>
-        <w:t xml:space="preserve">INSERT INTO "uses" VALUES </w:t>
-      </w:r>
-      <w:r>
-        <w:rPr>
-          <w:rFonts w:ascii="Times New Roman" w:hAnsi="Times New Roman" w:cs="Times New Roman"/>
-          <w:sz w:val="24"/>
-          <w:szCs w:val="24"/>
-        </w:rPr>
-        <w:t>(1.0,'¾ of fresh cow mi</w:t>
-      </w:r>
-      <w:r>
-        <w:rPr>
-          <w:rFonts w:ascii="Times New Roman" w:hAnsi="Times New Roman" w:cs="Times New Roman"/>
-          <w:sz w:val="24"/>
-          <w:szCs w:val="24"/>
-        </w:rPr>
-        <w:t xml:space="preserve">lk with leaf paste is mixed and </w:t>
-      </w:r>
-      <w:proofErr w:type="spellStart"/>
-      <w:r>
-        <w:rPr>
-          <w:rFonts w:ascii="Times New Roman" w:hAnsi="Times New Roman" w:cs="Times New Roman"/>
-          <w:sz w:val="24"/>
-          <w:szCs w:val="24"/>
-        </w:rPr>
-        <w:t>intaken</w:t>
-      </w:r>
-      <w:proofErr w:type="spellEnd"/>
-      <w:r>
-        <w:rPr>
-          <w:rFonts w:ascii="Times New Roman" w:hAnsi="Times New Roman" w:cs="Times New Roman"/>
-          <w:sz w:val="24"/>
-          <w:szCs w:val="24"/>
-        </w:rPr>
-        <w:t xml:space="preserve">','Cures White </w:t>
-      </w:r>
-      <w:r>
-        <w:rPr>
-          <w:rFonts w:ascii="Times New Roman" w:hAnsi="Times New Roman" w:cs="Times New Roman"/>
-          <w:sz w:val="24"/>
-          <w:szCs w:val="24"/>
-        </w:rPr>
-        <w:t>discharge for women'</w:t>
-      </w:r>
-      <w:proofErr w:type="gramStart"/>
-      <w:r>
-        <w:rPr>
-          <w:rFonts w:ascii="Times New Roman" w:hAnsi="Times New Roman" w:cs="Times New Roman"/>
-          <w:sz w:val="24"/>
-          <w:szCs w:val="24"/>
-        </w:rPr>
-        <w:t>,201.0</w:t>
-      </w:r>
-      <w:proofErr w:type="gramEnd"/>
-      <w:r>
-        <w:rPr>
-          <w:rFonts w:ascii="Times New Roman" w:hAnsi="Times New Roman" w:cs="Times New Roman"/>
-          <w:sz w:val="24"/>
-          <w:szCs w:val="24"/>
-        </w:rPr>
-        <w:t xml:space="preserve">), </w:t>
-      </w:r>
-      <w:r>
-        <w:rPr>
-          <w:rFonts w:ascii="Times New Roman" w:hAnsi="Times New Roman" w:cs="Times New Roman"/>
-          <w:sz w:val="24"/>
-          <w:szCs w:val="24"/>
-        </w:rPr>
-        <w:t>(2.0,'Whole plant is shade dried and p</w:t>
-      </w:r>
-      <w:r>
-        <w:rPr>
-          <w:rFonts w:ascii="Times New Roman" w:hAnsi="Times New Roman" w:cs="Times New Roman"/>
-          <w:sz w:val="24"/>
-          <w:szCs w:val="24"/>
-        </w:rPr>
-        <w:t>owdered</w:t>
-      </w:r>
-      <w:r>
-        <w:rPr>
-          <w:rFonts w:ascii="Times New Roman" w:hAnsi="Times New Roman" w:cs="Times New Roman"/>
-          <w:sz w:val="24"/>
-          <w:szCs w:val="24"/>
-        </w:rPr>
-        <w:t xml:space="preserve"> </w:t>
-      </w:r>
-      <w:r>
-        <w:rPr>
-          <w:rFonts w:ascii="Times New Roman" w:hAnsi="Times New Roman" w:cs="Times New Roman"/>
-          <w:sz w:val="24"/>
-          <w:szCs w:val="24"/>
-        </w:rPr>
-        <w:t>','Removes stones from Urinary tract',202.0)</w:t>
-      </w:r>
-      <w:r>
-        <w:rPr>
-          <w:rFonts w:ascii="Times New Roman" w:hAnsi="Times New Roman" w:cs="Times New Roman"/>
-          <w:sz w:val="24"/>
-          <w:szCs w:val="24"/>
-        </w:rPr>
-        <w:t>;</w:t>
-      </w:r>
-    </w:p>
-    <w:p>
-      <w:pPr>
-        <w:rPr>
-          <w:rFonts w:ascii="Times New Roman" w:hAnsi="Times New Roman" w:cs="Times New Roman"/>
-          <w:sz w:val="24"/>
-          <w:szCs w:val="24"/>
-        </w:rPr>
-      </w:pPr>
-    </w:p>
-    <w:p>
-      <w:pPr>
-        <w:rPr>
-          <w:rFonts w:ascii="Times New Roman" w:hAnsi="Times New Roman" w:cs="Times New Roman"/>
-          <w:b/>
-          <w:sz w:val="24"/>
-          <w:szCs w:val="24"/>
-        </w:rPr>
-      </w:pPr>
-      <w:proofErr w:type="gramStart"/>
-      <w:r>
-        <w:rPr>
-          <w:rFonts w:ascii="Times New Roman" w:hAnsi="Times New Roman" w:cs="Times New Roman"/>
-          <w:b/>
-          <w:sz w:val="24"/>
-          <w:szCs w:val="24"/>
-        </w:rPr>
-        <w:t>description</w:t>
-      </w:r>
-      <w:proofErr w:type="gramEnd"/>
-      <w:r>
-        <w:rPr>
-          <w:rFonts w:ascii="Times New Roman" w:hAnsi="Times New Roman" w:cs="Times New Roman"/>
-          <w:b/>
-          <w:sz w:val="24"/>
-          <w:szCs w:val="24"/>
-        </w:rPr>
-        <w:t xml:space="preserve"> about table</w:t>
-      </w:r>
-      <w:r>
-        <w:rPr>
-          <w:rFonts w:ascii="Times New Roman" w:hAnsi="Times New Roman" w:cs="Times New Roman"/>
-          <w:b/>
-          <w:sz w:val="24"/>
-          <w:szCs w:val="24"/>
-        </w:rPr>
-        <w:t>s:</w:t>
-      </w:r>
-    </w:p>
-    <w:p>
-      <w:pPr>
-        <w:rPr>
-          <w:rFonts w:ascii="Times New Roman" w:hAnsi="Times New Roman" w:cs="Times New Roman"/>
-          <w:sz w:val="24"/>
-          <w:szCs w:val="24"/>
-        </w:rPr>
-      </w:pPr>
-      <w:proofErr w:type="spellStart"/>
-      <w:r>
-        <w:rPr>
-          <w:rFonts w:ascii="Times New Roman" w:hAnsi="Times New Roman" w:cs="Times New Roman"/>
-          <w:sz w:val="24"/>
-          <w:szCs w:val="24"/>
-        </w:rPr>
-        <w:t>nilgiri_med_plants</w:t>
-      </w:r>
-      <w:proofErr w:type="spellEnd"/>
-      <w:r>
-        <w:rPr>
-          <w:rFonts w:ascii="Times New Roman" w:hAnsi="Times New Roman" w:cs="Times New Roman"/>
-          <w:sz w:val="24"/>
-          <w:szCs w:val="24"/>
-        </w:rPr>
-        <w:t xml:space="preserve">=# \d </w:t>
-      </w:r>
-    </w:p>
-    <w:p>
-      <w:pPr>
-        <w:rPr>
-          <w:rFonts w:ascii="Times New Roman" w:hAnsi="Times New Roman" w:cs="Times New Roman"/>
-          <w:sz w:val="24"/>
-          <w:szCs w:val="24"/>
-        </w:rPr>
-      </w:pPr>
-      <w:r>
-        <w:rPr>
-          <w:rFonts w:ascii="Times New Roman" w:hAnsi="Times New Roman" w:cs="Times New Roman"/>
-          <w:noProof/>
-          <w:sz w:val="24"/>
-          <w:szCs w:val="24"/>
-          <w:lang w:eastAsia="en-IN"/>
-        </w:rPr>
-        <w:drawing>
-          <wp:inline distT="0" distB="0" distL="0" distR="0" wp14:anchorId="15D1EC5C" wp14:editId="3E9320A3">
-            <wp:extent cx="5731510" cy="1630045"/>
-            <wp:effectExtent l="0" t="0" r="2540" b="8255"/>
-            <wp:docPr id="6" name="Picture 6"/>
-            <wp:cNvGraphicFramePr>
-              <a:graphicFrameLocks xmlns:a="http://schemas.openxmlformats.org/drawingml/2006/main" noChangeAspect="1"/>
-            </wp:cNvGraphicFramePr>
-            <a:graphic xmlns:a="http://schemas.openxmlformats.org/drawingml/2006/main">
-              <a:graphicData uri="http://schemas.openxmlformats.org/drawingml/2006/picture">
-                <pic:pic xmlns:pic="http://schemas.openxmlformats.org/drawingml/2006/picture">
-                  <pic:nvPicPr>
-                    <pic:cNvPr id="6" name="Picture 6"/>
-                    <pic:cNvPicPr/>
-                  </pic:nvPicPr>
-                  <pic:blipFill rotWithShape="1">
-                    <a:blip r:embed="rId9">
-                      <a:extLst>
-                        <a:ext uri="{28A0092B-C50C-407E-A947-70E740481C1C}">
-                          <a14:useLocalDpi xmlns:a14="http://schemas.microsoft.com/office/drawing/2010/main" val="0"/>
-                        </a:ext>
-                      </a:extLst>
-                    </a:blip>
-                    <a:srcRect t="17380"/>
+                    <a:srcRect r="8685"/>
                     <a:stretch/>
                   </pic:blipFill>
                   <pic:spPr bwMode="auto">
                     <a:xfrm>
                       <a:off x="0" y="0"/>
-                      <a:ext cx="5731510" cy="1630045"/>
+                      <a:ext cx="6101564" cy="658131"/>
                     </a:xfrm>
                     <a:prstGeom prst="rect">
                       <a:avLst/>
@@ -2383,39 +1024,1298 @@
           </wp:inline>
         </w:drawing>
       </w:r>
-    </w:p>
-    <w:p>
-      <w:pPr>
-        <w:rPr>
-          <w:rFonts w:ascii="Times New Roman" w:hAnsi="Times New Roman" w:cs="Times New Roman"/>
-          <w:sz w:val="24"/>
-          <w:szCs w:val="24"/>
-        </w:rPr>
-      </w:pPr>
-      <w:r>
-        <w:rPr>
-          <w:rFonts w:ascii="Times New Roman" w:hAnsi="Times New Roman" w:cs="Times New Roman"/>
-          <w:sz w:val="24"/>
-          <w:szCs w:val="24"/>
-        </w:rPr>
-        <w:t>Description of each tables</w:t>
-      </w:r>
-    </w:p>
-    <w:p>
-      <w:pPr>
-        <w:rPr>
-          <w:rFonts w:ascii="Times New Roman" w:hAnsi="Times New Roman" w:cs="Times New Roman"/>
-          <w:sz w:val="24"/>
-          <w:szCs w:val="24"/>
-        </w:rPr>
-      </w:pPr>
-      <w:r>
-        <w:rPr>
-          <w:rFonts w:ascii="Times New Roman" w:hAnsi="Times New Roman" w:cs="Times New Roman"/>
-          <w:sz w:val="24"/>
-          <w:szCs w:val="24"/>
-        </w:rPr>
-        <w:t>family</w:t>
+      <w:bookmarkEnd w:id="0"/>
+    </w:p>
+    <w:p>
+      <w:pPr>
+        <w:rPr>
+          <w:rFonts w:ascii="Times New Roman" w:hAnsi="Times New Roman" w:cs="Times New Roman"/>
+          <w:sz w:val="24"/>
+          <w:szCs w:val="24"/>
+        </w:rPr>
+      </w:pPr>
+      <w:bookmarkStart w:id="1" w:name="_gjdgxs" w:colFirst="0" w:colLast="0"/>
+      <w:bookmarkEnd w:id="1"/>
+      <w:r>
+        <w:rPr>
+          <w:rFonts w:ascii="Times New Roman" w:hAnsi="Times New Roman" w:cs="Times New Roman"/>
+          <w:sz w:val="24"/>
+          <w:szCs w:val="24"/>
+        </w:rPr>
+        <w:t>Create table</w:t>
+      </w:r>
+    </w:p>
+    <w:p>
+      <w:pPr>
+        <w:rPr>
+          <w:rFonts w:ascii="Times New Roman" w:hAnsi="Times New Roman" w:cs="Times New Roman"/>
+          <w:sz w:val="24"/>
+          <w:szCs w:val="24"/>
+        </w:rPr>
+      </w:pPr>
+      <w:r>
+        <w:rPr>
+          <w:rFonts w:ascii="Times New Roman" w:hAnsi="Times New Roman" w:cs="Times New Roman"/>
+          <w:sz w:val="24"/>
+          <w:szCs w:val="24"/>
+        </w:rPr>
+        <w:t>CREATE</w:t>
+      </w:r>
+      <w:r>
+        <w:rPr>
+          <w:rFonts w:ascii="Times New Roman" w:hAnsi="Times New Roman" w:cs="Times New Roman"/>
+          <w:sz w:val="24"/>
+          <w:szCs w:val="24"/>
+        </w:rPr>
+        <w:t xml:space="preserve"> TABLE IF NOT EXISTS "family" ("</w:t>
+      </w:r>
+      <w:proofErr w:type="spellStart"/>
+      <w:r>
+        <w:rPr>
+          <w:rFonts w:ascii="Times New Roman" w:hAnsi="Times New Roman" w:cs="Times New Roman"/>
+          <w:sz w:val="24"/>
+          <w:szCs w:val="24"/>
+        </w:rPr>
+        <w:t>family_id</w:t>
+      </w:r>
+      <w:proofErr w:type="spellEnd"/>
+      <w:r>
+        <w:rPr>
+          <w:rFonts w:ascii="Times New Roman" w:hAnsi="Times New Roman" w:cs="Times New Roman"/>
+          <w:sz w:val="24"/>
+          <w:szCs w:val="24"/>
+        </w:rPr>
+        <w:t xml:space="preserve">" </w:t>
+      </w:r>
+      <w:proofErr w:type="gramStart"/>
+      <w:r>
+        <w:rPr>
+          <w:rFonts w:ascii="Times New Roman" w:hAnsi="Times New Roman" w:cs="Times New Roman"/>
+          <w:sz w:val="24"/>
+          <w:szCs w:val="24"/>
+        </w:rPr>
+        <w:t>NUMERIC(</w:t>
+      </w:r>
+      <w:proofErr w:type="gramEnd"/>
+      <w:r>
+        <w:rPr>
+          <w:rFonts w:ascii="Times New Roman" w:hAnsi="Times New Roman" w:cs="Times New Roman"/>
+          <w:sz w:val="24"/>
+          <w:szCs w:val="24"/>
+        </w:rPr>
+        <w:t>4, 1),"family" TEXT, Primary key(</w:t>
+      </w:r>
+      <w:proofErr w:type="spellStart"/>
+      <w:r>
+        <w:rPr>
+          <w:rFonts w:ascii="Times New Roman" w:hAnsi="Times New Roman" w:cs="Times New Roman"/>
+          <w:sz w:val="24"/>
+          <w:szCs w:val="24"/>
+        </w:rPr>
+        <w:t>family_id</w:t>
+      </w:r>
+      <w:proofErr w:type="spellEnd"/>
+      <w:r>
+        <w:rPr>
+          <w:rFonts w:ascii="Times New Roman" w:hAnsi="Times New Roman" w:cs="Times New Roman"/>
+          <w:sz w:val="24"/>
+          <w:szCs w:val="24"/>
+        </w:rPr>
+        <w:t>)</w:t>
+      </w:r>
+      <w:r>
+        <w:rPr>
+          <w:rFonts w:ascii="Times New Roman" w:hAnsi="Times New Roman" w:cs="Times New Roman"/>
+          <w:sz w:val="24"/>
+          <w:szCs w:val="24"/>
+        </w:rPr>
+        <w:t>)</w:t>
+      </w:r>
+      <w:r>
+        <w:rPr>
+          <w:rFonts w:ascii="Times New Roman" w:hAnsi="Times New Roman" w:cs="Times New Roman"/>
+          <w:sz w:val="24"/>
+          <w:szCs w:val="24"/>
+        </w:rPr>
+        <w:t>;</w:t>
+      </w:r>
+    </w:p>
+    <w:p>
+      <w:pPr>
+        <w:rPr>
+          <w:rFonts w:ascii="Times New Roman" w:hAnsi="Times New Roman" w:cs="Times New Roman"/>
+          <w:sz w:val="24"/>
+          <w:szCs w:val="24"/>
+        </w:rPr>
+      </w:pPr>
+      <w:r>
+        <w:rPr>
+          <w:rFonts w:ascii="Times New Roman" w:hAnsi="Times New Roman" w:cs="Times New Roman"/>
+          <w:sz w:val="24"/>
+          <w:szCs w:val="24"/>
+        </w:rPr>
+        <w:t xml:space="preserve">CREATE </w:t>
+      </w:r>
+      <w:r>
+        <w:rPr>
+          <w:rFonts w:ascii="Times New Roman" w:hAnsi="Times New Roman" w:cs="Times New Roman"/>
+          <w:sz w:val="24"/>
+          <w:szCs w:val="24"/>
+        </w:rPr>
+        <w:t>TABLE IF NOT EXISTS "habitat" ("</w:t>
+      </w:r>
+      <w:proofErr w:type="spellStart"/>
+      <w:r>
+        <w:rPr>
+          <w:rFonts w:ascii="Times New Roman" w:hAnsi="Times New Roman" w:cs="Times New Roman"/>
+          <w:sz w:val="24"/>
+          <w:szCs w:val="24"/>
+        </w:rPr>
+        <w:t>habit_code</w:t>
+      </w:r>
+      <w:proofErr w:type="spellEnd"/>
+      <w:r>
+        <w:rPr>
+          <w:rFonts w:ascii="Times New Roman" w:hAnsi="Times New Roman" w:cs="Times New Roman"/>
+          <w:sz w:val="24"/>
+          <w:szCs w:val="24"/>
+        </w:rPr>
+        <w:t xml:space="preserve">" </w:t>
+      </w:r>
+      <w:proofErr w:type="spellStart"/>
+      <w:r>
+        <w:rPr>
+          <w:rFonts w:ascii="Times New Roman" w:hAnsi="Times New Roman" w:cs="Times New Roman"/>
+          <w:sz w:val="24"/>
+          <w:szCs w:val="24"/>
+        </w:rPr>
+        <w:t>TEXT,</w:t>
+      </w:r>
+      <w:r>
+        <w:rPr>
+          <w:rFonts w:ascii="Times New Roman" w:hAnsi="Times New Roman" w:cs="Times New Roman"/>
+          <w:sz w:val="24"/>
+          <w:szCs w:val="24"/>
+        </w:rPr>
+        <w:t>"habitat</w:t>
+      </w:r>
+      <w:proofErr w:type="spellEnd"/>
+      <w:r>
+        <w:rPr>
+          <w:rFonts w:ascii="Times New Roman" w:hAnsi="Times New Roman" w:cs="Times New Roman"/>
+          <w:sz w:val="24"/>
+          <w:szCs w:val="24"/>
+        </w:rPr>
+        <w:t>" TEXT</w:t>
+      </w:r>
+      <w:r>
+        <w:rPr>
+          <w:rFonts w:ascii="Times New Roman" w:hAnsi="Times New Roman" w:cs="Times New Roman"/>
+          <w:sz w:val="24"/>
+          <w:szCs w:val="24"/>
+        </w:rPr>
+        <w:t xml:space="preserve">, primary </w:t>
+      </w:r>
+      <w:proofErr w:type="gramStart"/>
+      <w:r>
+        <w:rPr>
+          <w:rFonts w:ascii="Times New Roman" w:hAnsi="Times New Roman" w:cs="Times New Roman"/>
+          <w:sz w:val="24"/>
+          <w:szCs w:val="24"/>
+        </w:rPr>
+        <w:t>key(</w:t>
+      </w:r>
+      <w:proofErr w:type="spellStart"/>
+      <w:proofErr w:type="gramEnd"/>
+      <w:r>
+        <w:rPr>
+          <w:rFonts w:ascii="Times New Roman" w:hAnsi="Times New Roman" w:cs="Times New Roman"/>
+          <w:sz w:val="24"/>
+          <w:szCs w:val="24"/>
+        </w:rPr>
+        <w:t>habit_code</w:t>
+      </w:r>
+      <w:proofErr w:type="spellEnd"/>
+      <w:r>
+        <w:rPr>
+          <w:rFonts w:ascii="Times New Roman" w:hAnsi="Times New Roman" w:cs="Times New Roman"/>
+          <w:sz w:val="24"/>
+          <w:szCs w:val="24"/>
+        </w:rPr>
+        <w:t>)</w:t>
+      </w:r>
+      <w:r>
+        <w:rPr>
+          <w:rFonts w:ascii="Times New Roman" w:hAnsi="Times New Roman" w:cs="Times New Roman"/>
+          <w:sz w:val="24"/>
+          <w:szCs w:val="24"/>
+        </w:rPr>
+        <w:t>);</w:t>
+      </w:r>
+    </w:p>
+    <w:p>
+      <w:pPr>
+        <w:rPr>
+          <w:rFonts w:ascii="Times New Roman" w:hAnsi="Times New Roman" w:cs="Times New Roman"/>
+          <w:sz w:val="24"/>
+          <w:szCs w:val="24"/>
+        </w:rPr>
+      </w:pPr>
+      <w:r>
+        <w:rPr>
+          <w:rFonts w:ascii="Times New Roman" w:hAnsi="Times New Roman" w:cs="Times New Roman"/>
+          <w:sz w:val="24"/>
+          <w:szCs w:val="24"/>
+        </w:rPr>
+        <w:t>CREAT</w:t>
+      </w:r>
+      <w:r>
+        <w:rPr>
+          <w:rFonts w:ascii="Times New Roman" w:hAnsi="Times New Roman" w:cs="Times New Roman"/>
+          <w:sz w:val="24"/>
+          <w:szCs w:val="24"/>
+        </w:rPr>
+        <w:t>E TABLE IF NOT EXISTS "names" ("</w:t>
+      </w:r>
+      <w:proofErr w:type="spellStart"/>
+      <w:r>
+        <w:rPr>
+          <w:rFonts w:ascii="Times New Roman" w:hAnsi="Times New Roman" w:cs="Times New Roman"/>
+          <w:sz w:val="24"/>
+          <w:szCs w:val="24"/>
+        </w:rPr>
+        <w:t>plant_id</w:t>
+      </w:r>
+      <w:proofErr w:type="spellEnd"/>
+      <w:r>
+        <w:rPr>
+          <w:rFonts w:ascii="Times New Roman" w:hAnsi="Times New Roman" w:cs="Times New Roman"/>
+          <w:sz w:val="24"/>
+          <w:szCs w:val="24"/>
+        </w:rPr>
+        <w:t xml:space="preserve">" </w:t>
+      </w:r>
+      <w:proofErr w:type="gramStart"/>
+      <w:r>
+        <w:rPr>
+          <w:rFonts w:ascii="Times New Roman" w:hAnsi="Times New Roman" w:cs="Times New Roman"/>
+          <w:sz w:val="24"/>
+          <w:szCs w:val="24"/>
+        </w:rPr>
+        <w:t>NUMERIC(</w:t>
+      </w:r>
+      <w:proofErr w:type="gramEnd"/>
+      <w:r>
+        <w:rPr>
+          <w:rFonts w:ascii="Times New Roman" w:hAnsi="Times New Roman" w:cs="Times New Roman"/>
+          <w:sz w:val="24"/>
+          <w:szCs w:val="24"/>
+        </w:rPr>
+        <w:t>3, 1),"</w:t>
+      </w:r>
+      <w:proofErr w:type="spellStart"/>
+      <w:r>
+        <w:rPr>
+          <w:rFonts w:ascii="Times New Roman" w:hAnsi="Times New Roman" w:cs="Times New Roman"/>
+          <w:sz w:val="24"/>
+          <w:szCs w:val="24"/>
+        </w:rPr>
+        <w:t>botanical_name</w:t>
+      </w:r>
+      <w:proofErr w:type="spellEnd"/>
+      <w:r>
+        <w:rPr>
+          <w:rFonts w:ascii="Times New Roman" w:hAnsi="Times New Roman" w:cs="Times New Roman"/>
+          <w:sz w:val="24"/>
+          <w:szCs w:val="24"/>
+        </w:rPr>
+        <w:t>" TEXT,"</w:t>
+      </w:r>
+      <w:proofErr w:type="spellStart"/>
+      <w:r>
+        <w:rPr>
+          <w:rFonts w:ascii="Times New Roman" w:hAnsi="Times New Roman" w:cs="Times New Roman"/>
+          <w:sz w:val="24"/>
+          <w:szCs w:val="24"/>
+        </w:rPr>
+        <w:t>local_name</w:t>
+      </w:r>
+      <w:proofErr w:type="spellEnd"/>
+      <w:r>
+        <w:rPr>
+          <w:rFonts w:ascii="Times New Roman" w:hAnsi="Times New Roman" w:cs="Times New Roman"/>
+          <w:sz w:val="24"/>
+          <w:szCs w:val="24"/>
+        </w:rPr>
+        <w:t>" TEXT,"</w:t>
+      </w:r>
+      <w:proofErr w:type="spellStart"/>
+      <w:r>
+        <w:rPr>
+          <w:rFonts w:ascii="Times New Roman" w:hAnsi="Times New Roman" w:cs="Times New Roman"/>
+          <w:sz w:val="24"/>
+          <w:szCs w:val="24"/>
+        </w:rPr>
+        <w:t>habit_code</w:t>
+      </w:r>
+      <w:proofErr w:type="spellEnd"/>
+      <w:r>
+        <w:rPr>
+          <w:rFonts w:ascii="Times New Roman" w:hAnsi="Times New Roman" w:cs="Times New Roman"/>
+          <w:sz w:val="24"/>
+          <w:szCs w:val="24"/>
+        </w:rPr>
+        <w:t>" TEXT,</w:t>
+      </w:r>
+      <w:r>
+        <w:rPr>
+          <w:rFonts w:ascii="Times New Roman" w:hAnsi="Times New Roman" w:cs="Times New Roman"/>
+          <w:sz w:val="24"/>
+          <w:szCs w:val="24"/>
+        </w:rPr>
+        <w:t>"</w:t>
+      </w:r>
+      <w:proofErr w:type="spellStart"/>
+      <w:r>
+        <w:rPr>
+          <w:rFonts w:ascii="Times New Roman" w:hAnsi="Times New Roman" w:cs="Times New Roman"/>
+          <w:sz w:val="24"/>
+          <w:szCs w:val="24"/>
+        </w:rPr>
+        <w:t>family_id</w:t>
+      </w:r>
+      <w:proofErr w:type="spellEnd"/>
+      <w:r>
+        <w:rPr>
+          <w:rFonts w:ascii="Times New Roman" w:hAnsi="Times New Roman" w:cs="Times New Roman"/>
+          <w:sz w:val="24"/>
+          <w:szCs w:val="24"/>
+        </w:rPr>
+        <w:t>" NUMERIC(4, 1)</w:t>
+      </w:r>
+      <w:r>
+        <w:rPr>
+          <w:rFonts w:ascii="Times New Roman" w:hAnsi="Times New Roman" w:cs="Times New Roman"/>
+          <w:sz w:val="24"/>
+          <w:szCs w:val="24"/>
+        </w:rPr>
+        <w:t>, primary key(</w:t>
+      </w:r>
+      <w:proofErr w:type="spellStart"/>
+      <w:r>
+        <w:rPr>
+          <w:rFonts w:ascii="Times New Roman" w:hAnsi="Times New Roman" w:cs="Times New Roman"/>
+          <w:sz w:val="24"/>
+          <w:szCs w:val="24"/>
+        </w:rPr>
+        <w:t>plant_id</w:t>
+      </w:r>
+      <w:proofErr w:type="spellEnd"/>
+      <w:r>
+        <w:rPr>
+          <w:rFonts w:ascii="Times New Roman" w:hAnsi="Times New Roman" w:cs="Times New Roman"/>
+          <w:sz w:val="24"/>
+          <w:szCs w:val="24"/>
+        </w:rPr>
+        <w:t>), foreign key(</w:t>
+      </w:r>
+      <w:proofErr w:type="spellStart"/>
+      <w:r>
+        <w:rPr>
+          <w:rFonts w:ascii="Times New Roman" w:hAnsi="Times New Roman" w:cs="Times New Roman"/>
+          <w:sz w:val="24"/>
+          <w:szCs w:val="24"/>
+        </w:rPr>
+        <w:t>habit_code</w:t>
+      </w:r>
+      <w:proofErr w:type="spellEnd"/>
+      <w:r>
+        <w:rPr>
+          <w:rFonts w:ascii="Times New Roman" w:hAnsi="Times New Roman" w:cs="Times New Roman"/>
+          <w:sz w:val="24"/>
+          <w:szCs w:val="24"/>
+        </w:rPr>
+        <w:t>) references habitat(</w:t>
+      </w:r>
+      <w:proofErr w:type="spellStart"/>
+      <w:r>
+        <w:rPr>
+          <w:rFonts w:ascii="Times New Roman" w:hAnsi="Times New Roman" w:cs="Times New Roman"/>
+          <w:sz w:val="24"/>
+          <w:szCs w:val="24"/>
+        </w:rPr>
+        <w:t>habit_code</w:t>
+      </w:r>
+      <w:proofErr w:type="spellEnd"/>
+      <w:r>
+        <w:rPr>
+          <w:rFonts w:ascii="Times New Roman" w:hAnsi="Times New Roman" w:cs="Times New Roman"/>
+          <w:sz w:val="24"/>
+          <w:szCs w:val="24"/>
+        </w:rPr>
+        <w:t>)</w:t>
+      </w:r>
+      <w:r>
+        <w:rPr>
+          <w:rFonts w:ascii="Times New Roman" w:hAnsi="Times New Roman" w:cs="Times New Roman"/>
+          <w:sz w:val="24"/>
+          <w:szCs w:val="24"/>
+        </w:rPr>
+        <w:t>);</w:t>
+      </w:r>
+    </w:p>
+    <w:p>
+      <w:pPr>
+        <w:rPr>
+          <w:rFonts w:ascii="Times New Roman" w:hAnsi="Times New Roman" w:cs="Times New Roman"/>
+          <w:sz w:val="24"/>
+          <w:szCs w:val="24"/>
+        </w:rPr>
+      </w:pPr>
+      <w:r>
+        <w:rPr>
+          <w:rFonts w:ascii="Times New Roman" w:hAnsi="Times New Roman" w:cs="Times New Roman"/>
+          <w:sz w:val="24"/>
+          <w:szCs w:val="24"/>
+        </w:rPr>
+        <w:t>CREATE TAB</w:t>
+      </w:r>
+      <w:r>
+        <w:rPr>
+          <w:rFonts w:ascii="Times New Roman" w:hAnsi="Times New Roman" w:cs="Times New Roman"/>
+          <w:sz w:val="24"/>
+          <w:szCs w:val="24"/>
+        </w:rPr>
+        <w:t>LE IF NOT EXISTS "</w:t>
+      </w:r>
+      <w:proofErr w:type="spellStart"/>
+      <w:r>
+        <w:rPr>
+          <w:rFonts w:ascii="Times New Roman" w:hAnsi="Times New Roman" w:cs="Times New Roman"/>
+          <w:sz w:val="24"/>
+          <w:szCs w:val="24"/>
+        </w:rPr>
+        <w:t>plant_part</w:t>
+      </w:r>
+      <w:proofErr w:type="spellEnd"/>
+      <w:r>
+        <w:rPr>
+          <w:rFonts w:ascii="Times New Roman" w:hAnsi="Times New Roman" w:cs="Times New Roman"/>
+          <w:sz w:val="24"/>
+          <w:szCs w:val="24"/>
+        </w:rPr>
+        <w:t>" (</w:t>
+      </w:r>
+      <w:r>
+        <w:rPr>
+          <w:rFonts w:ascii="Times New Roman" w:hAnsi="Times New Roman" w:cs="Times New Roman"/>
+          <w:sz w:val="24"/>
+          <w:szCs w:val="24"/>
+        </w:rPr>
+        <w:t>"</w:t>
+      </w:r>
+      <w:proofErr w:type="spellStart"/>
+      <w:r>
+        <w:rPr>
+          <w:rFonts w:ascii="Times New Roman" w:hAnsi="Times New Roman" w:cs="Times New Roman"/>
+          <w:sz w:val="24"/>
+          <w:szCs w:val="24"/>
+        </w:rPr>
+        <w:t>part</w:t>
+      </w:r>
+      <w:r>
+        <w:rPr>
+          <w:rFonts w:ascii="Times New Roman" w:hAnsi="Times New Roman" w:cs="Times New Roman"/>
+          <w:sz w:val="24"/>
+          <w:szCs w:val="24"/>
+        </w:rPr>
+        <w:t>_id</w:t>
+      </w:r>
+      <w:proofErr w:type="spellEnd"/>
+      <w:r>
+        <w:rPr>
+          <w:rFonts w:ascii="Times New Roman" w:hAnsi="Times New Roman" w:cs="Times New Roman"/>
+          <w:sz w:val="24"/>
+          <w:szCs w:val="24"/>
+        </w:rPr>
+        <w:t xml:space="preserve">" </w:t>
+      </w:r>
+      <w:proofErr w:type="gramStart"/>
+      <w:r>
+        <w:rPr>
+          <w:rFonts w:ascii="Times New Roman" w:hAnsi="Times New Roman" w:cs="Times New Roman"/>
+          <w:sz w:val="24"/>
+          <w:szCs w:val="24"/>
+        </w:rPr>
+        <w:t>NUMERIC(</w:t>
+      </w:r>
+      <w:proofErr w:type="gramEnd"/>
+      <w:r>
+        <w:rPr>
+          <w:rFonts w:ascii="Times New Roman" w:hAnsi="Times New Roman" w:cs="Times New Roman"/>
+          <w:sz w:val="24"/>
+          <w:szCs w:val="24"/>
+        </w:rPr>
+        <w:t>4, 1) PRIMARY KEY,</w:t>
+      </w:r>
+      <w:r>
+        <w:rPr>
+          <w:rFonts w:ascii="Times New Roman" w:hAnsi="Times New Roman" w:cs="Times New Roman"/>
+          <w:sz w:val="24"/>
+          <w:szCs w:val="24"/>
+        </w:rPr>
+        <w:t>"</w:t>
+      </w:r>
+      <w:proofErr w:type="spellStart"/>
+      <w:r>
+        <w:rPr>
+          <w:rFonts w:ascii="Times New Roman" w:hAnsi="Times New Roman" w:cs="Times New Roman"/>
+          <w:sz w:val="24"/>
+          <w:szCs w:val="24"/>
+        </w:rPr>
+        <w:t>plant_part</w:t>
+      </w:r>
+      <w:proofErr w:type="spellEnd"/>
+      <w:r>
+        <w:rPr>
+          <w:rFonts w:ascii="Times New Roman" w:hAnsi="Times New Roman" w:cs="Times New Roman"/>
+          <w:sz w:val="24"/>
+          <w:szCs w:val="24"/>
+        </w:rPr>
+        <w:t>" TEXT);</w:t>
+      </w:r>
+    </w:p>
+    <w:p>
+      <w:pPr>
+        <w:rPr>
+          <w:rFonts w:ascii="Times New Roman" w:hAnsi="Times New Roman" w:cs="Times New Roman"/>
+          <w:sz w:val="24"/>
+          <w:szCs w:val="24"/>
+        </w:rPr>
+      </w:pPr>
+      <w:r>
+        <w:rPr>
+          <w:rFonts w:ascii="Times New Roman" w:hAnsi="Times New Roman" w:cs="Times New Roman"/>
+          <w:sz w:val="24"/>
+          <w:szCs w:val="24"/>
+        </w:rPr>
+        <w:t>CREA</w:t>
+      </w:r>
+      <w:r>
+        <w:rPr>
+          <w:rFonts w:ascii="Times New Roman" w:hAnsi="Times New Roman" w:cs="Times New Roman"/>
+          <w:sz w:val="24"/>
+          <w:szCs w:val="24"/>
+        </w:rPr>
+        <w:t>TE TABLE IF NOT EXISTS "uses" ("</w:t>
+      </w:r>
+      <w:proofErr w:type="spellStart"/>
+      <w:r>
+        <w:rPr>
+          <w:rFonts w:ascii="Times New Roman" w:hAnsi="Times New Roman" w:cs="Times New Roman"/>
+          <w:sz w:val="24"/>
+          <w:szCs w:val="24"/>
+        </w:rPr>
+        <w:t>plant_no</w:t>
+      </w:r>
+      <w:proofErr w:type="spellEnd"/>
+      <w:r>
+        <w:rPr>
+          <w:rFonts w:ascii="Times New Roman" w:hAnsi="Times New Roman" w:cs="Times New Roman"/>
+          <w:sz w:val="24"/>
+          <w:szCs w:val="24"/>
+        </w:rPr>
+        <w:t xml:space="preserve">" </w:t>
+      </w:r>
+      <w:proofErr w:type="gramStart"/>
+      <w:r>
+        <w:rPr>
+          <w:rFonts w:ascii="Times New Roman" w:hAnsi="Times New Roman" w:cs="Times New Roman"/>
+          <w:sz w:val="24"/>
+          <w:szCs w:val="24"/>
+        </w:rPr>
+        <w:t>NUMERIC(</w:t>
+      </w:r>
+      <w:proofErr w:type="gramEnd"/>
+      <w:r>
+        <w:rPr>
+          <w:rFonts w:ascii="Times New Roman" w:hAnsi="Times New Roman" w:cs="Times New Roman"/>
+          <w:sz w:val="24"/>
+          <w:szCs w:val="24"/>
+        </w:rPr>
+        <w:t>3, 1)</w:t>
+      </w:r>
+      <w:r>
+        <w:rPr>
+          <w:rFonts w:ascii="Times New Roman" w:hAnsi="Times New Roman" w:cs="Times New Roman"/>
+          <w:sz w:val="24"/>
+          <w:szCs w:val="24"/>
+        </w:rPr>
+        <w:t xml:space="preserve"> </w:t>
+      </w:r>
+      <w:r>
+        <w:rPr>
+          <w:rFonts w:ascii="Times New Roman" w:hAnsi="Times New Roman" w:cs="Times New Roman"/>
+          <w:sz w:val="24"/>
+          <w:szCs w:val="24"/>
+        </w:rPr>
+        <w:t>PRIMARY KEY</w:t>
+      </w:r>
+      <w:r>
+        <w:rPr>
+          <w:rFonts w:ascii="Times New Roman" w:hAnsi="Times New Roman" w:cs="Times New Roman"/>
+          <w:sz w:val="24"/>
+          <w:szCs w:val="24"/>
+        </w:rPr>
+        <w:t>,"</w:t>
+      </w:r>
+      <w:proofErr w:type="spellStart"/>
+      <w:r>
+        <w:rPr>
+          <w:rFonts w:ascii="Times New Roman" w:hAnsi="Times New Roman" w:cs="Times New Roman"/>
+          <w:sz w:val="24"/>
+          <w:szCs w:val="24"/>
+        </w:rPr>
+        <w:t>direction_of_use</w:t>
+      </w:r>
+      <w:proofErr w:type="spellEnd"/>
+      <w:r>
+        <w:rPr>
+          <w:rFonts w:ascii="Times New Roman" w:hAnsi="Times New Roman" w:cs="Times New Roman"/>
+          <w:sz w:val="24"/>
+          <w:szCs w:val="24"/>
+        </w:rPr>
+        <w:t>" TEXT,"</w:t>
+      </w:r>
+      <w:proofErr w:type="spellStart"/>
+      <w:r>
+        <w:rPr>
+          <w:rFonts w:ascii="Times New Roman" w:hAnsi="Times New Roman" w:cs="Times New Roman"/>
+          <w:sz w:val="24"/>
+          <w:szCs w:val="24"/>
+        </w:rPr>
+        <w:t>ethnobotanical_Uses</w:t>
+      </w:r>
+      <w:proofErr w:type="spellEnd"/>
+      <w:r>
+        <w:rPr>
+          <w:rFonts w:ascii="Times New Roman" w:hAnsi="Times New Roman" w:cs="Times New Roman"/>
+          <w:sz w:val="24"/>
+          <w:szCs w:val="24"/>
+        </w:rPr>
+        <w:t>" TEXT,"</w:t>
+      </w:r>
+      <w:proofErr w:type="spellStart"/>
+      <w:r>
+        <w:rPr>
+          <w:rFonts w:ascii="Times New Roman" w:hAnsi="Times New Roman" w:cs="Times New Roman"/>
+          <w:sz w:val="24"/>
+          <w:szCs w:val="24"/>
+        </w:rPr>
+        <w:t>used_part</w:t>
+      </w:r>
+      <w:proofErr w:type="spellEnd"/>
+      <w:r>
+        <w:rPr>
+          <w:rFonts w:ascii="Times New Roman" w:hAnsi="Times New Roman" w:cs="Times New Roman"/>
+          <w:sz w:val="24"/>
+          <w:szCs w:val="24"/>
+        </w:rPr>
+        <w:t>" NUMERIC(4, 1)</w:t>
+      </w:r>
+      <w:r>
+        <w:rPr>
+          <w:rFonts w:ascii="Times New Roman" w:hAnsi="Times New Roman" w:cs="Times New Roman"/>
+          <w:sz w:val="24"/>
+          <w:szCs w:val="24"/>
+        </w:rPr>
+        <w:t>,foreign key(</w:t>
+      </w:r>
+      <w:proofErr w:type="spellStart"/>
+      <w:r>
+        <w:rPr>
+          <w:rFonts w:ascii="Times New Roman" w:hAnsi="Times New Roman" w:cs="Times New Roman"/>
+          <w:sz w:val="24"/>
+          <w:szCs w:val="24"/>
+        </w:rPr>
+        <w:t>used_part</w:t>
+      </w:r>
+      <w:proofErr w:type="spellEnd"/>
+      <w:r>
+        <w:rPr>
+          <w:rFonts w:ascii="Times New Roman" w:hAnsi="Times New Roman" w:cs="Times New Roman"/>
+          <w:sz w:val="24"/>
+          <w:szCs w:val="24"/>
+        </w:rPr>
+        <w:t xml:space="preserve">) references </w:t>
+      </w:r>
+      <w:proofErr w:type="spellStart"/>
+      <w:r>
+        <w:rPr>
+          <w:rFonts w:ascii="Times New Roman" w:hAnsi="Times New Roman" w:cs="Times New Roman"/>
+          <w:sz w:val="24"/>
+          <w:szCs w:val="24"/>
+        </w:rPr>
+        <w:t>plant_part</w:t>
+      </w:r>
+      <w:proofErr w:type="spellEnd"/>
+      <w:r>
+        <w:rPr>
+          <w:rFonts w:ascii="Times New Roman" w:hAnsi="Times New Roman" w:cs="Times New Roman"/>
+          <w:sz w:val="24"/>
+          <w:szCs w:val="24"/>
+        </w:rPr>
+        <w:t>(</w:t>
+      </w:r>
+      <w:proofErr w:type="spellStart"/>
+      <w:r>
+        <w:rPr>
+          <w:rFonts w:ascii="Times New Roman" w:hAnsi="Times New Roman" w:cs="Times New Roman"/>
+          <w:sz w:val="24"/>
+          <w:szCs w:val="24"/>
+        </w:rPr>
+        <w:t>part_id</w:t>
+      </w:r>
+      <w:proofErr w:type="spellEnd"/>
+      <w:r>
+        <w:rPr>
+          <w:rFonts w:ascii="Times New Roman" w:hAnsi="Times New Roman" w:cs="Times New Roman"/>
+          <w:sz w:val="24"/>
+          <w:szCs w:val="24"/>
+        </w:rPr>
+        <w:t>)</w:t>
+      </w:r>
+      <w:r>
+        <w:rPr>
+          <w:rFonts w:ascii="Times New Roman" w:hAnsi="Times New Roman" w:cs="Times New Roman"/>
+          <w:sz w:val="24"/>
+          <w:szCs w:val="24"/>
+        </w:rPr>
+        <w:t>);</w:t>
+      </w:r>
+    </w:p>
+    <w:p>
+      <w:pPr>
+        <w:rPr>
+          <w:rFonts w:ascii="Times New Roman" w:hAnsi="Times New Roman" w:cs="Times New Roman"/>
+          <w:sz w:val="24"/>
+          <w:szCs w:val="24"/>
+        </w:rPr>
+      </w:pPr>
+    </w:p>
+    <w:p>
+      <w:pPr>
+        <w:rPr>
+          <w:rFonts w:ascii="Times New Roman" w:hAnsi="Times New Roman" w:cs="Times New Roman"/>
+          <w:sz w:val="24"/>
+          <w:szCs w:val="24"/>
+        </w:rPr>
+      </w:pPr>
+      <w:r>
+        <w:rPr>
+          <w:rFonts w:ascii="Times New Roman" w:hAnsi="Times New Roman" w:cs="Times New Roman"/>
+          <w:sz w:val="24"/>
+          <w:szCs w:val="24"/>
+        </w:rPr>
+        <w:t>Insert</w:t>
+      </w:r>
+    </w:p>
+    <w:p>
+      <w:pPr>
+        <w:rPr>
+          <w:rFonts w:ascii="Times New Roman" w:hAnsi="Times New Roman" w:cs="Times New Roman"/>
+          <w:sz w:val="24"/>
+          <w:szCs w:val="24"/>
+        </w:rPr>
+      </w:pPr>
+      <w:r>
+        <w:rPr>
+          <w:rFonts w:ascii="Times New Roman" w:hAnsi="Times New Roman" w:cs="Times New Roman"/>
+          <w:sz w:val="24"/>
+          <w:szCs w:val="24"/>
+        </w:rPr>
+        <w:t>INSERT INTO "family" VALUES (101.0,'Liliaceae')</w:t>
+      </w:r>
+      <w:proofErr w:type="gramStart"/>
+      <w:r>
+        <w:rPr>
+          <w:rFonts w:ascii="Times New Roman" w:hAnsi="Times New Roman" w:cs="Times New Roman"/>
+          <w:sz w:val="24"/>
+          <w:szCs w:val="24"/>
+        </w:rPr>
+        <w:t>,(</w:t>
+      </w:r>
+      <w:proofErr w:type="gramEnd"/>
+      <w:r>
+        <w:rPr>
+          <w:rFonts w:ascii="Times New Roman" w:hAnsi="Times New Roman" w:cs="Times New Roman"/>
+          <w:sz w:val="24"/>
+          <w:szCs w:val="24"/>
+        </w:rPr>
+        <w:t>102.0,'Pteridaceae'),(103.0,'Asteraceae'),(104.0,'Basellaceae');</w:t>
+      </w:r>
+    </w:p>
+    <w:p>
+      <w:pPr>
+        <w:rPr>
+          <w:rFonts w:ascii="Times New Roman" w:hAnsi="Times New Roman" w:cs="Times New Roman"/>
+          <w:sz w:val="24"/>
+          <w:szCs w:val="24"/>
+        </w:rPr>
+      </w:pPr>
+    </w:p>
+    <w:p>
+      <w:pPr>
+        <w:rPr>
+          <w:rFonts w:ascii="Times New Roman" w:hAnsi="Times New Roman" w:cs="Times New Roman"/>
+          <w:sz w:val="24"/>
+          <w:szCs w:val="24"/>
+        </w:rPr>
+      </w:pPr>
+      <w:r>
+        <w:rPr>
+          <w:rFonts w:ascii="Times New Roman" w:hAnsi="Times New Roman" w:cs="Times New Roman"/>
+          <w:sz w:val="24"/>
+          <w:szCs w:val="24"/>
+        </w:rPr>
+        <w:t>INSERT INTO "habitat" VALUES ('CS','</w:t>
+      </w:r>
+      <w:proofErr w:type="spellStart"/>
+      <w:r>
+        <w:rPr>
+          <w:rFonts w:ascii="Times New Roman" w:hAnsi="Times New Roman" w:cs="Times New Roman"/>
+          <w:sz w:val="24"/>
+          <w:szCs w:val="24"/>
+        </w:rPr>
+        <w:t>Climbeing</w:t>
+      </w:r>
+      <w:proofErr w:type="spellEnd"/>
+      <w:r>
+        <w:rPr>
+          <w:rFonts w:ascii="Times New Roman" w:hAnsi="Times New Roman" w:cs="Times New Roman"/>
+          <w:sz w:val="24"/>
+          <w:szCs w:val="24"/>
+        </w:rPr>
+        <w:t xml:space="preserve"> Shrubs')</w:t>
+      </w:r>
+      <w:proofErr w:type="gramStart"/>
+      <w:r>
+        <w:rPr>
+          <w:rFonts w:ascii="Times New Roman" w:hAnsi="Times New Roman" w:cs="Times New Roman"/>
+          <w:sz w:val="24"/>
+          <w:szCs w:val="24"/>
+        </w:rPr>
+        <w:t>,(</w:t>
+      </w:r>
+      <w:proofErr w:type="gramEnd"/>
+      <w:r>
+        <w:rPr>
+          <w:rFonts w:ascii="Times New Roman" w:hAnsi="Times New Roman" w:cs="Times New Roman"/>
+          <w:sz w:val="24"/>
+          <w:szCs w:val="24"/>
+        </w:rPr>
+        <w:t>'</w:t>
+      </w:r>
+      <w:proofErr w:type="spellStart"/>
+      <w:r>
+        <w:rPr>
+          <w:rFonts w:ascii="Times New Roman" w:hAnsi="Times New Roman" w:cs="Times New Roman"/>
+          <w:sz w:val="24"/>
+          <w:szCs w:val="24"/>
+        </w:rPr>
+        <w:t>H','Herbs</w:t>
+      </w:r>
+      <w:proofErr w:type="spellEnd"/>
+      <w:r>
+        <w:rPr>
+          <w:rFonts w:ascii="Times New Roman" w:hAnsi="Times New Roman" w:cs="Times New Roman"/>
+          <w:sz w:val="24"/>
+          <w:szCs w:val="24"/>
+        </w:rPr>
+        <w:t>'),('TW','</w:t>
+      </w:r>
+      <w:proofErr w:type="spellStart"/>
+      <w:r>
+        <w:rPr>
+          <w:rFonts w:ascii="Times New Roman" w:hAnsi="Times New Roman" w:cs="Times New Roman"/>
+          <w:sz w:val="24"/>
+          <w:szCs w:val="24"/>
+        </w:rPr>
+        <w:t>Twiners</w:t>
+      </w:r>
+      <w:proofErr w:type="spellEnd"/>
+      <w:r>
+        <w:rPr>
+          <w:rFonts w:ascii="Times New Roman" w:hAnsi="Times New Roman" w:cs="Times New Roman"/>
+          <w:sz w:val="24"/>
+          <w:szCs w:val="24"/>
+        </w:rPr>
+        <w:t>');</w:t>
+      </w:r>
+    </w:p>
+    <w:p>
+      <w:pPr>
+        <w:rPr>
+          <w:rFonts w:ascii="Times New Roman" w:hAnsi="Times New Roman" w:cs="Times New Roman"/>
+          <w:sz w:val="24"/>
+          <w:szCs w:val="24"/>
+        </w:rPr>
+      </w:pPr>
+    </w:p>
+    <w:p>
+      <w:pPr>
+        <w:rPr>
+          <w:rFonts w:ascii="Times New Roman" w:hAnsi="Times New Roman" w:cs="Times New Roman"/>
+          <w:sz w:val="24"/>
+          <w:szCs w:val="24"/>
+        </w:rPr>
+      </w:pPr>
+      <w:r>
+        <w:rPr>
+          <w:rFonts w:ascii="Times New Roman" w:hAnsi="Times New Roman" w:cs="Times New Roman"/>
+          <w:sz w:val="24"/>
+          <w:szCs w:val="24"/>
+        </w:rPr>
+        <w:t>INSERT INTO "names" VALUES</w:t>
+      </w:r>
+      <w:r>
+        <w:rPr>
+          <w:rFonts w:ascii="Times New Roman" w:hAnsi="Times New Roman" w:cs="Times New Roman"/>
+          <w:sz w:val="24"/>
+          <w:szCs w:val="24"/>
+        </w:rPr>
+        <w:t xml:space="preserve"> </w:t>
+      </w:r>
+      <w:r>
+        <w:rPr>
+          <w:rFonts w:ascii="Times New Roman" w:hAnsi="Times New Roman" w:cs="Times New Roman"/>
+          <w:sz w:val="24"/>
+          <w:szCs w:val="24"/>
+        </w:rPr>
+        <w:t xml:space="preserve">(1.0,'Asparagus </w:t>
+      </w:r>
+      <w:proofErr w:type="spellStart"/>
+      <w:r>
+        <w:rPr>
+          <w:rFonts w:ascii="Times New Roman" w:hAnsi="Times New Roman" w:cs="Times New Roman"/>
+          <w:sz w:val="24"/>
+          <w:szCs w:val="24"/>
+        </w:rPr>
+        <w:t>racemosus</w:t>
+      </w:r>
+      <w:proofErr w:type="spellEnd"/>
+      <w:r>
+        <w:rPr>
+          <w:rFonts w:ascii="Times New Roman" w:hAnsi="Times New Roman" w:cs="Times New Roman"/>
+          <w:sz w:val="24"/>
+          <w:szCs w:val="24"/>
+        </w:rPr>
+        <w:t xml:space="preserve"> Willd.','Sadhavari','CS'</w:t>
+      </w:r>
+      <w:proofErr w:type="gramStart"/>
+      <w:r>
+        <w:rPr>
+          <w:rFonts w:ascii="Times New Roman" w:hAnsi="Times New Roman" w:cs="Times New Roman"/>
+          <w:sz w:val="24"/>
+          <w:szCs w:val="24"/>
+        </w:rPr>
+        <w:t>,101.0</w:t>
+      </w:r>
+      <w:proofErr w:type="gramEnd"/>
+      <w:r>
+        <w:rPr>
+          <w:rFonts w:ascii="Times New Roman" w:hAnsi="Times New Roman" w:cs="Times New Roman"/>
+          <w:sz w:val="24"/>
+          <w:szCs w:val="24"/>
+        </w:rPr>
+        <w:t>),</w:t>
+      </w:r>
+      <w:r>
+        <w:rPr>
+          <w:rFonts w:ascii="Times New Roman" w:hAnsi="Times New Roman" w:cs="Times New Roman"/>
+          <w:sz w:val="24"/>
+          <w:szCs w:val="24"/>
+        </w:rPr>
+        <w:t xml:space="preserve"> </w:t>
+      </w:r>
+      <w:r>
+        <w:rPr>
+          <w:rFonts w:ascii="Times New Roman" w:hAnsi="Times New Roman" w:cs="Times New Roman"/>
+          <w:sz w:val="24"/>
+          <w:szCs w:val="24"/>
+        </w:rPr>
+        <w:t xml:space="preserve">(2.0,'Actiniopteris </w:t>
+      </w:r>
+      <w:proofErr w:type="spellStart"/>
+      <w:r>
+        <w:rPr>
+          <w:rFonts w:ascii="Times New Roman" w:hAnsi="Times New Roman" w:cs="Times New Roman"/>
+          <w:sz w:val="24"/>
+          <w:szCs w:val="24"/>
+        </w:rPr>
+        <w:t>radiata</w:t>
+      </w:r>
+      <w:proofErr w:type="spellEnd"/>
+      <w:r>
+        <w:rPr>
+          <w:rFonts w:ascii="Times New Roman" w:hAnsi="Times New Roman" w:cs="Times New Roman"/>
+          <w:sz w:val="24"/>
+          <w:szCs w:val="24"/>
+        </w:rPr>
+        <w:t xml:space="preserve"> (Sw</w:t>
+      </w:r>
+      <w:r>
+        <w:rPr>
+          <w:rFonts w:ascii="Times New Roman" w:hAnsi="Times New Roman" w:cs="Times New Roman"/>
+          <w:sz w:val="24"/>
+          <w:szCs w:val="24"/>
+        </w:rPr>
+        <w:t>.) Link','Mayilviri','H',102.0);</w:t>
+      </w:r>
+    </w:p>
+    <w:p>
+      <w:pPr>
+        <w:rPr>
+          <w:rFonts w:ascii="Times New Roman" w:hAnsi="Times New Roman" w:cs="Times New Roman"/>
+          <w:sz w:val="24"/>
+          <w:szCs w:val="24"/>
+        </w:rPr>
+      </w:pPr>
+      <w:r>
+        <w:rPr>
+          <w:rFonts w:ascii="Times New Roman" w:hAnsi="Times New Roman" w:cs="Times New Roman"/>
+          <w:sz w:val="24"/>
+          <w:szCs w:val="24"/>
+        </w:rPr>
+        <w:t>INSERT INTO "</w:t>
+      </w:r>
+      <w:proofErr w:type="spellStart"/>
+      <w:r>
+        <w:rPr>
+          <w:rFonts w:ascii="Times New Roman" w:hAnsi="Times New Roman" w:cs="Times New Roman"/>
+          <w:sz w:val="24"/>
+          <w:szCs w:val="24"/>
+        </w:rPr>
+        <w:t>plant_part</w:t>
+      </w:r>
+      <w:proofErr w:type="spellEnd"/>
+      <w:r>
+        <w:rPr>
+          <w:rFonts w:ascii="Times New Roman" w:hAnsi="Times New Roman" w:cs="Times New Roman"/>
+          <w:sz w:val="24"/>
+          <w:szCs w:val="24"/>
+        </w:rPr>
+        <w:t>" V</w:t>
+      </w:r>
+      <w:r>
+        <w:rPr>
+          <w:rFonts w:ascii="Times New Roman" w:hAnsi="Times New Roman" w:cs="Times New Roman"/>
+          <w:sz w:val="24"/>
+          <w:szCs w:val="24"/>
+        </w:rPr>
+        <w:t>ALUES (201.0,'Leaves')</w:t>
+      </w:r>
+      <w:proofErr w:type="gramStart"/>
+      <w:r>
+        <w:rPr>
+          <w:rFonts w:ascii="Times New Roman" w:hAnsi="Times New Roman" w:cs="Times New Roman"/>
+          <w:sz w:val="24"/>
+          <w:szCs w:val="24"/>
+        </w:rPr>
+        <w:t>,(</w:t>
+      </w:r>
+      <w:proofErr w:type="gramEnd"/>
+      <w:r>
+        <w:rPr>
+          <w:rFonts w:ascii="Times New Roman" w:hAnsi="Times New Roman" w:cs="Times New Roman"/>
+          <w:sz w:val="24"/>
+          <w:szCs w:val="24"/>
+        </w:rPr>
+        <w:t>202.0,'Whole plant'),(203.0,'Stem');</w:t>
+      </w:r>
+    </w:p>
+    <w:p>
+      <w:pPr>
+        <w:rPr>
+          <w:rFonts w:ascii="Times New Roman" w:hAnsi="Times New Roman" w:cs="Times New Roman"/>
+          <w:sz w:val="24"/>
+          <w:szCs w:val="24"/>
+        </w:rPr>
+      </w:pPr>
+      <w:r>
+        <w:rPr>
+          <w:rFonts w:ascii="Times New Roman" w:hAnsi="Times New Roman" w:cs="Times New Roman"/>
+          <w:sz w:val="24"/>
+          <w:szCs w:val="24"/>
+        </w:rPr>
+        <w:t xml:space="preserve">INSERT INTO "uses" VALUES </w:t>
+      </w:r>
+      <w:r>
+        <w:rPr>
+          <w:rFonts w:ascii="Times New Roman" w:hAnsi="Times New Roman" w:cs="Times New Roman"/>
+          <w:sz w:val="24"/>
+          <w:szCs w:val="24"/>
+        </w:rPr>
+        <w:t>(1.0,'¾ of fresh cow mi</w:t>
+      </w:r>
+      <w:r>
+        <w:rPr>
+          <w:rFonts w:ascii="Times New Roman" w:hAnsi="Times New Roman" w:cs="Times New Roman"/>
+          <w:sz w:val="24"/>
+          <w:szCs w:val="24"/>
+        </w:rPr>
+        <w:t xml:space="preserve">lk with leaf paste is mixed and </w:t>
+      </w:r>
+      <w:proofErr w:type="spellStart"/>
+      <w:r>
+        <w:rPr>
+          <w:rFonts w:ascii="Times New Roman" w:hAnsi="Times New Roman" w:cs="Times New Roman"/>
+          <w:sz w:val="24"/>
+          <w:szCs w:val="24"/>
+        </w:rPr>
+        <w:t>intaken</w:t>
+      </w:r>
+      <w:proofErr w:type="spellEnd"/>
+      <w:r>
+        <w:rPr>
+          <w:rFonts w:ascii="Times New Roman" w:hAnsi="Times New Roman" w:cs="Times New Roman"/>
+          <w:sz w:val="24"/>
+          <w:szCs w:val="24"/>
+        </w:rPr>
+        <w:t xml:space="preserve">','Cures White </w:t>
+      </w:r>
+      <w:r>
+        <w:rPr>
+          <w:rFonts w:ascii="Times New Roman" w:hAnsi="Times New Roman" w:cs="Times New Roman"/>
+          <w:sz w:val="24"/>
+          <w:szCs w:val="24"/>
+        </w:rPr>
+        <w:t>discharge for women'</w:t>
+      </w:r>
+      <w:proofErr w:type="gramStart"/>
+      <w:r>
+        <w:rPr>
+          <w:rFonts w:ascii="Times New Roman" w:hAnsi="Times New Roman" w:cs="Times New Roman"/>
+          <w:sz w:val="24"/>
+          <w:szCs w:val="24"/>
+        </w:rPr>
+        <w:t>,201.0</w:t>
+      </w:r>
+      <w:proofErr w:type="gramEnd"/>
+      <w:r>
+        <w:rPr>
+          <w:rFonts w:ascii="Times New Roman" w:hAnsi="Times New Roman" w:cs="Times New Roman"/>
+          <w:sz w:val="24"/>
+          <w:szCs w:val="24"/>
+        </w:rPr>
+        <w:t xml:space="preserve">), </w:t>
+      </w:r>
+      <w:r>
+        <w:rPr>
+          <w:rFonts w:ascii="Times New Roman" w:hAnsi="Times New Roman" w:cs="Times New Roman"/>
+          <w:sz w:val="24"/>
+          <w:szCs w:val="24"/>
+        </w:rPr>
+        <w:t>(2.0,'Whole plant is shade dried and p</w:t>
+      </w:r>
+      <w:r>
+        <w:rPr>
+          <w:rFonts w:ascii="Times New Roman" w:hAnsi="Times New Roman" w:cs="Times New Roman"/>
+          <w:sz w:val="24"/>
+          <w:szCs w:val="24"/>
+        </w:rPr>
+        <w:t>owdered</w:t>
+      </w:r>
+      <w:r>
+        <w:rPr>
+          <w:rFonts w:ascii="Times New Roman" w:hAnsi="Times New Roman" w:cs="Times New Roman"/>
+          <w:sz w:val="24"/>
+          <w:szCs w:val="24"/>
+        </w:rPr>
+        <w:t xml:space="preserve"> ','Removes stones from Urinary tract',202.0)</w:t>
+      </w:r>
+      <w:r>
+        <w:rPr>
+          <w:rFonts w:ascii="Times New Roman" w:hAnsi="Times New Roman" w:cs="Times New Roman"/>
+          <w:sz w:val="24"/>
+          <w:szCs w:val="24"/>
+        </w:rPr>
+        <w:t>;</w:t>
+      </w:r>
+    </w:p>
+    <w:p>
+      <w:pPr>
+        <w:rPr>
+          <w:rFonts w:ascii="Times New Roman" w:hAnsi="Times New Roman" w:cs="Times New Roman"/>
+          <w:sz w:val="24"/>
+          <w:szCs w:val="24"/>
+        </w:rPr>
+      </w:pPr>
+    </w:p>
+    <w:p>
+      <w:pPr>
+        <w:rPr>
+          <w:rFonts w:ascii="Times New Roman" w:hAnsi="Times New Roman" w:cs="Times New Roman"/>
+          <w:b/>
+          <w:sz w:val="24"/>
+          <w:szCs w:val="24"/>
+        </w:rPr>
+      </w:pPr>
+      <w:proofErr w:type="gramStart"/>
+      <w:r>
+        <w:rPr>
+          <w:rFonts w:ascii="Times New Roman" w:hAnsi="Times New Roman" w:cs="Times New Roman"/>
+          <w:b/>
+          <w:sz w:val="24"/>
+          <w:szCs w:val="24"/>
+        </w:rPr>
+        <w:t>description</w:t>
+      </w:r>
+      <w:proofErr w:type="gramEnd"/>
+      <w:r>
+        <w:rPr>
+          <w:rFonts w:ascii="Times New Roman" w:hAnsi="Times New Roman" w:cs="Times New Roman"/>
+          <w:b/>
+          <w:sz w:val="24"/>
+          <w:szCs w:val="24"/>
+        </w:rPr>
+        <w:t xml:space="preserve"> about table</w:t>
+      </w:r>
+      <w:r>
+        <w:rPr>
+          <w:rFonts w:ascii="Times New Roman" w:hAnsi="Times New Roman" w:cs="Times New Roman"/>
+          <w:b/>
+          <w:sz w:val="24"/>
+          <w:szCs w:val="24"/>
+        </w:rPr>
+        <w:t>s:</w:t>
+      </w:r>
+    </w:p>
+    <w:p>
+      <w:pPr>
+        <w:rPr>
+          <w:rFonts w:ascii="Times New Roman" w:hAnsi="Times New Roman" w:cs="Times New Roman"/>
+          <w:sz w:val="24"/>
+          <w:szCs w:val="24"/>
+        </w:rPr>
+      </w:pPr>
+      <w:proofErr w:type="spellStart"/>
+      <w:r>
+        <w:rPr>
+          <w:rFonts w:ascii="Times New Roman" w:hAnsi="Times New Roman" w:cs="Times New Roman"/>
+          <w:sz w:val="24"/>
+          <w:szCs w:val="24"/>
+        </w:rPr>
+        <w:t>nilgiri_med_plants</w:t>
+      </w:r>
+      <w:proofErr w:type="spellEnd"/>
+      <w:r>
+        <w:rPr>
+          <w:rFonts w:ascii="Times New Roman" w:hAnsi="Times New Roman" w:cs="Times New Roman"/>
+          <w:sz w:val="24"/>
+          <w:szCs w:val="24"/>
+        </w:rPr>
+        <w:t xml:space="preserve">=# \d </w:t>
       </w:r>
     </w:p>
     <w:p>
@@ -2434,11 +2334,12 @@
           <w:szCs w:val="24"/>
           <w:lang w:eastAsia="en-IN"/>
         </w:rPr>
+        <w:lastRenderedPageBreak/>
         <w:drawing>
-          <wp:inline distT="0" distB="0" distL="0" distR="0" wp14:anchorId="413CEC4A" wp14:editId="42FE8DFF">
-            <wp:extent cx="6109052" cy="1304925"/>
-            <wp:effectExtent l="0" t="0" r="6350" b="0"/>
-            <wp:docPr id="7" name="Picture 7"/>
+          <wp:inline distT="0" distB="0" distL="0" distR="0" wp14:anchorId="5D03E0EE" wp14:editId="0F8D45C7">
+            <wp:extent cx="5915025" cy="1181075"/>
+            <wp:effectExtent l="0" t="0" r="0" b="635"/>
+            <wp:docPr id="13" name="Picture 13"/>
             <wp:cNvGraphicFramePr>
               <a:graphicFrameLocks xmlns:a="http://schemas.openxmlformats.org/drawingml/2006/main" noChangeAspect="1"/>
             </wp:cNvGraphicFramePr>
@@ -2446,11 +2347,11 @@
               <a:graphicData uri="http://schemas.openxmlformats.org/drawingml/2006/picture">
                 <pic:pic xmlns:pic="http://schemas.openxmlformats.org/drawingml/2006/picture">
                   <pic:nvPicPr>
-                    <pic:cNvPr id="7" name="Picture 7"/>
+                    <pic:cNvPr id="13" name="listTables.png"/>
                     <pic:cNvPicPr/>
                   </pic:nvPicPr>
                   <pic:blipFill>
-                    <a:blip r:embed="rId10">
+                    <a:blip r:embed="rId9">
                       <a:extLst>
                         <a:ext uri="{28A0092B-C50C-407E-A947-70E740481C1C}">
                           <a14:useLocalDpi xmlns:a14="http://schemas.microsoft.com/office/drawing/2010/main" val="0"/>
@@ -2464,7 +2365,7 @@
                   <pic:spPr>
                     <a:xfrm>
                       <a:off x="0" y="0"/>
-                      <a:ext cx="6112661" cy="1305696"/>
+                      <a:ext cx="5940284" cy="1186119"/>
                     </a:xfrm>
                     <a:prstGeom prst="rect">
                       <a:avLst/>
@@ -2491,6 +2392,106 @@
           <w:sz w:val="24"/>
           <w:szCs w:val="24"/>
         </w:rPr>
+        <w:t>Description of each tables</w:t>
+      </w:r>
+    </w:p>
+    <w:p>
+      <w:pPr>
+        <w:rPr>
+          <w:rFonts w:ascii="Times New Roman" w:hAnsi="Times New Roman" w:cs="Times New Roman"/>
+          <w:sz w:val="24"/>
+          <w:szCs w:val="24"/>
+        </w:rPr>
+      </w:pPr>
+      <w:r>
+        <w:rPr>
+          <w:rFonts w:ascii="Times New Roman" w:hAnsi="Times New Roman" w:cs="Times New Roman"/>
+          <w:sz w:val="24"/>
+          <w:szCs w:val="24"/>
+        </w:rPr>
+        <w:t>family</w:t>
+      </w:r>
+    </w:p>
+    <w:p>
+      <w:pPr>
+        <w:rPr>
+          <w:rFonts w:ascii="Times New Roman" w:hAnsi="Times New Roman" w:cs="Times New Roman"/>
+          <w:sz w:val="24"/>
+          <w:szCs w:val="24"/>
+        </w:rPr>
+      </w:pPr>
+      <w:r>
+        <w:rPr>
+          <w:rFonts w:ascii="Times New Roman" w:hAnsi="Times New Roman" w:cs="Times New Roman"/>
+          <w:noProof/>
+          <w:sz w:val="24"/>
+          <w:szCs w:val="24"/>
+          <w:lang w:eastAsia="en-IN"/>
+        </w:rPr>
+        <w:drawing>
+          <wp:inline distT="0" distB="0" distL="0" distR="0" wp14:anchorId="413CEC4A" wp14:editId="71161028">
+            <wp:extent cx="6014720" cy="1304290"/>
+            <wp:effectExtent l="0" t="0" r="5080" b="0"/>
+            <wp:docPr id="7" name="Picture 7"/>
+            <wp:cNvGraphicFramePr>
+              <a:graphicFrameLocks xmlns:a="http://schemas.openxmlformats.org/drawingml/2006/main" noChangeAspect="1"/>
+            </wp:cNvGraphicFramePr>
+            <a:graphic xmlns:a="http://schemas.openxmlformats.org/drawingml/2006/main">
+              <a:graphicData uri="http://schemas.openxmlformats.org/drawingml/2006/picture">
+                <pic:pic xmlns:pic="http://schemas.openxmlformats.org/drawingml/2006/picture">
+                  <pic:nvPicPr>
+                    <pic:cNvPr id="7" name="Picture 7"/>
+                    <pic:cNvPicPr/>
+                  </pic:nvPicPr>
+                  <pic:blipFill rotWithShape="1">
+                    <a:blip r:embed="rId10">
+                      <a:extLst>
+                        <a:ext uri="{28A0092B-C50C-407E-A947-70E740481C1C}">
+                          <a14:useLocalDpi xmlns:a14="http://schemas.microsoft.com/office/drawing/2010/main" val="0"/>
+                        </a:ext>
+                      </a:extLst>
+                    </a:blip>
+                    <a:srcRect/>
+                    <a:stretch/>
+                  </pic:blipFill>
+                  <pic:spPr bwMode="auto">
+                    <a:xfrm>
+                      <a:off x="0" y="0"/>
+                      <a:ext cx="6021204" cy="1305696"/>
+                    </a:xfrm>
+                    <a:prstGeom prst="rect">
+                      <a:avLst/>
+                    </a:prstGeom>
+                    <a:ln>
+                      <a:noFill/>
+                    </a:ln>
+                    <a:extLst>
+                      <a:ext uri="{53640926-AAD7-44D8-BBD7-CCE9431645EC}">
+                        <a14:shadowObscured xmlns:a14="http://schemas.microsoft.com/office/drawing/2010/main"/>
+                      </a:ext>
+                    </a:extLst>
+                  </pic:spPr>
+                </pic:pic>
+              </a:graphicData>
+            </a:graphic>
+          </wp:inline>
+        </w:drawing>
+      </w:r>
+    </w:p>
+    <w:p>
+      <w:pPr>
+        <w:rPr>
+          <w:rFonts w:ascii="Times New Roman" w:hAnsi="Times New Roman" w:cs="Times New Roman"/>
+          <w:sz w:val="24"/>
+          <w:szCs w:val="24"/>
+        </w:rPr>
+      </w:pPr>
+      <w:r>
+        <w:rPr>
+          <w:rFonts w:ascii="Times New Roman" w:hAnsi="Times New Roman" w:cs="Times New Roman"/>
+          <w:sz w:val="24"/>
+          <w:szCs w:val="24"/>
+        </w:rPr>
         <w:t>habitat</w:t>
       </w:r>
     </w:p>
@@ -2511,9 +2512,9 @@
           <w:lang w:eastAsia="en-IN"/>
         </w:rPr>
         <w:drawing>
-          <wp:inline distT="0" distB="0" distL="0" distR="0" wp14:anchorId="2F97BF77" wp14:editId="78B1F9A2">
-            <wp:extent cx="5731510" cy="1184910"/>
-            <wp:effectExtent l="0" t="0" r="2540" b="0"/>
+          <wp:inline distT="0" distB="0" distL="0" distR="0" wp14:anchorId="2F97BF77" wp14:editId="19F92158">
+            <wp:extent cx="6035593" cy="1247775"/>
+            <wp:effectExtent l="0" t="0" r="3810" b="0"/>
             <wp:docPr id="8" name="Picture 8"/>
             <wp:cNvGraphicFramePr>
               <a:graphicFrameLocks xmlns:a="http://schemas.openxmlformats.org/drawingml/2006/main" noChangeAspect="1"/>
@@ -2540,7 +2541,7 @@
                   <pic:spPr>
                     <a:xfrm>
                       <a:off x="0" y="0"/>
-                      <a:ext cx="5731510" cy="1184910"/>
+                      <a:ext cx="6060843" cy="1252995"/>
                     </a:xfrm>
                     <a:prstGeom prst="rect">
                       <a:avLst/>
@@ -2586,12 +2587,11 @@
           <w:szCs w:val="24"/>
           <w:lang w:eastAsia="en-IN"/>
         </w:rPr>
-        <w:lastRenderedPageBreak/>
         <w:drawing>
-          <wp:inline distT="0" distB="0" distL="0" distR="0" wp14:anchorId="259DCA9E" wp14:editId="10D2811D">
-            <wp:extent cx="5731510" cy="2013585"/>
-            <wp:effectExtent l="0" t="0" r="2540" b="5715"/>
-            <wp:docPr id="9" name="Picture 9"/>
+          <wp:inline distT="0" distB="0" distL="0" distR="0" wp14:anchorId="23C16830" wp14:editId="3CCFF20B">
+            <wp:extent cx="6015271" cy="1628775"/>
+            <wp:effectExtent l="0" t="0" r="5080" b="0"/>
+            <wp:docPr id="14" name="Picture 14"/>
             <wp:cNvGraphicFramePr>
               <a:graphicFrameLocks xmlns:a="http://schemas.openxmlformats.org/drawingml/2006/main" noChangeAspect="1"/>
             </wp:cNvGraphicFramePr>
@@ -2599,7 +2599,7 @@
               <a:graphicData uri="http://schemas.openxmlformats.org/drawingml/2006/picture">
                 <pic:pic xmlns:pic="http://schemas.openxmlformats.org/drawingml/2006/picture">
                   <pic:nvPicPr>
-                    <pic:cNvPr id="9" name="Picture 9"/>
+                    <pic:cNvPr id="14" name="table-names.png"/>
                     <pic:cNvPicPr/>
                   </pic:nvPicPr>
                   <pic:blipFill>
@@ -2617,7 +2617,7 @@
                   <pic:spPr>
                     <a:xfrm>
                       <a:off x="0" y="0"/>
-                      <a:ext cx="5731510" cy="2013585"/>
+                      <a:ext cx="6016792" cy="1629187"/>
                     </a:xfrm>
                     <a:prstGeom prst="rect">
                       <a:avLst/>
@@ -2666,10 +2666,10 @@
           <w:lang w:eastAsia="en-IN"/>
         </w:rPr>
         <w:drawing>
-          <wp:inline distT="0" distB="0" distL="0" distR="0" wp14:anchorId="488C7406" wp14:editId="563F7F67">
-            <wp:extent cx="5731510" cy="1646555"/>
-            <wp:effectExtent l="0" t="0" r="2540" b="0"/>
-            <wp:docPr id="10" name="Picture 10"/>
+          <wp:inline distT="0" distB="0" distL="0" distR="0" wp14:anchorId="1928A277" wp14:editId="61DDE726">
+            <wp:extent cx="6001496" cy="1171575"/>
+            <wp:effectExtent l="0" t="0" r="0" b="0"/>
+            <wp:docPr id="15" name="Picture 15"/>
             <wp:cNvGraphicFramePr>
               <a:graphicFrameLocks xmlns:a="http://schemas.openxmlformats.org/drawingml/2006/main" noChangeAspect="1"/>
             </wp:cNvGraphicFramePr>
@@ -2677,7 +2677,7 @@
               <a:graphicData uri="http://schemas.openxmlformats.org/drawingml/2006/picture">
                 <pic:pic xmlns:pic="http://schemas.openxmlformats.org/drawingml/2006/picture">
                   <pic:nvPicPr>
-                    <pic:cNvPr id="10" name="Picture 10"/>
+                    <pic:cNvPr id="15" name="plant_part.png"/>
                     <pic:cNvPicPr/>
                   </pic:nvPicPr>
                   <pic:blipFill>
@@ -2695,7 +2695,7 @@
                   <pic:spPr>
                     <a:xfrm>
                       <a:off x="0" y="0"/>
-                      <a:ext cx="5731510" cy="1646555"/>
+                      <a:ext cx="6013338" cy="1173887"/>
                     </a:xfrm>
                     <a:prstGeom prst="rect">
                       <a:avLst/>
@@ -2733,8 +2733,6 @@
           <w:szCs w:val="24"/>
         </w:rPr>
       </w:pPr>
-      <w:bookmarkStart w:id="1" w:name="_GoBack"/>
-      <w:bookmarkEnd w:id="1"/>
       <w:r>
         <w:rPr>
           <w:rFonts w:ascii="Times New Roman" w:hAnsi="Times New Roman" w:cs="Times New Roman"/>
@@ -2743,11 +2741,12 @@
           <w:szCs w:val="24"/>
           <w:lang w:eastAsia="en-IN"/>
         </w:rPr>
+        <w:lastRenderedPageBreak/>
         <w:drawing>
-          <wp:inline distT="0" distB="0" distL="0" distR="0" wp14:anchorId="4C939808" wp14:editId="23743990">
-            <wp:extent cx="5731510" cy="1452245"/>
-            <wp:effectExtent l="0" t="0" r="2540" b="0"/>
-            <wp:docPr id="11" name="Picture 11"/>
+          <wp:inline distT="0" distB="0" distL="0" distR="0" wp14:anchorId="02BBC22A" wp14:editId="52653860">
+            <wp:extent cx="5924550" cy="1457179"/>
+            <wp:effectExtent l="0" t="0" r="0" b="0"/>
+            <wp:docPr id="16" name="Picture 16"/>
             <wp:cNvGraphicFramePr>
               <a:graphicFrameLocks xmlns:a="http://schemas.openxmlformats.org/drawingml/2006/main" noChangeAspect="1"/>
             </wp:cNvGraphicFramePr>
@@ -2755,7 +2754,7 @@
               <a:graphicData uri="http://schemas.openxmlformats.org/drawingml/2006/picture">
                 <pic:pic xmlns:pic="http://schemas.openxmlformats.org/drawingml/2006/picture">
                   <pic:nvPicPr>
-                    <pic:cNvPr id="11" name="Picture 11"/>
+                    <pic:cNvPr id="16" name="uses.png"/>
                     <pic:cNvPicPr/>
                   </pic:nvPicPr>
                   <pic:blipFill>
@@ -2773,7 +2772,7 @@
                   <pic:spPr>
                     <a:xfrm>
                       <a:off x="0" y="0"/>
-                      <a:ext cx="5731510" cy="1452245"/>
+                      <a:ext cx="5943820" cy="1461919"/>
                     </a:xfrm>
                     <a:prstGeom prst="rect">
                       <a:avLst/>

</xml_diff>